<commit_message>
v5 ++ insomnia et bdd
</commit_message>
<xml_diff>
--- a/Javascript_niveau2.docx
+++ b/Javascript_niveau2.docx
@@ -234,7 +234,7 @@
           <w:szCs w:val="24"/>
         </w:rPr>
       </w:pPr>
-      <w:hyperlink r:id="rId6">
+      <w:hyperlink r:id="rId7">
         <w:r>
           <w:rPr>
             <w:rFonts w:ascii="Comic Sans MS" w:eastAsia="Comic Sans MS" w:hAnsi="Comic Sans MS" w:cs="Comic Sans MS"/>
@@ -1999,7 +1999,7 @@
         </w:rPr>
         <w:t xml:space="preserve">Regarder la vidéo suivante tester et expliquer le code synchronique et asynchrone. </w:t>
       </w:r>
-      <w:hyperlink r:id="rId7">
+      <w:hyperlink r:id="rId8">
         <w:r>
           <w:rPr>
             <w:rFonts w:ascii="Comic Sans MS" w:eastAsia="Comic Sans MS" w:hAnsi="Comic Sans MS" w:cs="Comic Sans MS"/>
@@ -4350,7 +4350,7 @@
                           <pic:cNvPicPr preferRelativeResize="0"/>
                         </pic:nvPicPr>
                         <pic:blipFill>
-                          <a:blip r:embed="rId8"/>
+                          <a:blip r:embed="rId9"/>
                           <a:srcRect/>
                           <a:stretch>
                             <a:fillRect/>
@@ -4428,7 +4428,7 @@
                           <pic:cNvPicPr preferRelativeResize="0"/>
                         </pic:nvPicPr>
                         <pic:blipFill>
-                          <a:blip r:embed="rId9"/>
+                          <a:blip r:embed="rId10"/>
                           <a:srcRect/>
                           <a:stretch>
                             <a:fillRect/>
@@ -5663,7 +5663,7 @@
           <w:rFonts w:ascii="Comic Sans MS" w:eastAsia="Comic Sans MS" w:hAnsi="Comic Sans MS" w:cs="Comic Sans MS"/>
         </w:rPr>
       </w:pPr>
-      <w:hyperlink r:id="rId10">
+      <w:hyperlink r:id="rId11">
         <w:r>
           <w:rPr>
             <w:rFonts w:ascii="Comic Sans MS" w:eastAsia="Comic Sans MS" w:hAnsi="Comic Sans MS" w:cs="Comic Sans MS"/>
@@ -7241,7 +7241,7 @@
           <w:rFonts w:ascii="Comic Sans MS" w:eastAsia="Comic Sans MS" w:hAnsi="Comic Sans MS" w:cs="Comic Sans MS"/>
         </w:rPr>
       </w:pPr>
-      <w:hyperlink r:id="rId11" w:history="1">
+      <w:hyperlink r:id="rId12" w:history="1">
         <w:r>
           <w:rPr>
             <w:rStyle w:val="Lienhypertexte"/>
@@ -7348,7 +7348,7 @@
           <w:rFonts w:ascii="Comic Sans MS" w:eastAsia="Comic Sans MS" w:hAnsi="Comic Sans MS" w:cs="Comic Sans MS"/>
         </w:rPr>
       </w:pPr>
-      <w:hyperlink r:id="rId12">
+      <w:hyperlink r:id="rId13">
         <w:r>
           <w:rPr>
             <w:rFonts w:ascii="Comic Sans MS" w:eastAsia="Comic Sans MS" w:hAnsi="Comic Sans MS" w:cs="Comic Sans MS"/>
@@ -8123,7 +8123,7 @@
             <w:r>
               <w:t xml:space="preserve">dans le tableau qui respecte la condition donnée par la fonction de test passée en argument. Sinon, la valeur </w:t>
             </w:r>
-            <w:hyperlink r:id="rId13" w:history="1">
+            <w:hyperlink r:id="rId14" w:history="1">
               <w:r>
                 <w:rPr>
                   <w:rStyle w:val="CodeHTML"/>
@@ -10860,7 +10860,7 @@
                           <pic:cNvPicPr preferRelativeResize="0"/>
                         </pic:nvPicPr>
                         <pic:blipFill>
-                          <a:blip r:embed="rId14"/>
+                          <a:blip r:embed="rId15"/>
                           <a:srcRect/>
                           <a:stretch>
                             <a:fillRect/>
@@ -11023,6 +11023,15 @@
             <w:r>
               <w:rPr>
                 <w:rFonts w:ascii="Courier New" w:eastAsia="Courier New" w:hAnsi="Courier New" w:cs="Courier New"/>
+                <w:color w:val="569CD6"/>
+                <w:sz w:val="21"/>
+                <w:szCs w:val="21"/>
+              </w:rPr>
+              <w:t xml:space="preserve"> </w:t>
+            </w:r>
+            <w:r>
+              <w:rPr>
+                <w:rFonts w:ascii="Courier New" w:eastAsia="Courier New" w:hAnsi="Courier New" w:cs="Courier New"/>
                 <w:color w:val="4FC1FF"/>
                 <w:sz w:val="21"/>
                 <w:szCs w:val="21"/>
@@ -11614,7 +11623,7 @@
           <w:rFonts w:ascii="Comic Sans MS" w:eastAsia="Comic Sans MS" w:hAnsi="Comic Sans MS" w:cs="Comic Sans MS"/>
         </w:rPr>
       </w:pPr>
-      <w:hyperlink r:id="rId15">
+      <w:hyperlink r:id="rId16">
         <w:r>
           <w:rPr>
             <w:rFonts w:ascii="Comic Sans MS" w:eastAsia="Comic Sans MS" w:hAnsi="Comic Sans MS" w:cs="Comic Sans MS"/>
@@ -12139,7 +12148,7 @@
                           <pic:cNvPicPr preferRelativeResize="0"/>
                         </pic:nvPicPr>
                         <pic:blipFill>
-                          <a:blip r:embed="rId16"/>
+                          <a:blip r:embed="rId17"/>
                           <a:srcRect/>
                           <a:stretch>
                             <a:fillRect/>
@@ -12342,7 +12351,7 @@
           <w:highlight w:val="white"/>
         </w:rPr>
       </w:pPr>
-      <w:hyperlink r:id="rId17">
+      <w:hyperlink r:id="rId18">
         <w:r>
           <w:rPr>
             <w:rFonts w:ascii="Comic Sans MS" w:eastAsia="Comic Sans MS" w:hAnsi="Comic Sans MS" w:cs="Comic Sans MS"/>
@@ -12389,7 +12398,7 @@
           <w:rFonts w:ascii="Comic Sans MS" w:eastAsia="Comic Sans MS" w:hAnsi="Comic Sans MS" w:cs="Comic Sans MS"/>
         </w:rPr>
       </w:pPr>
-      <w:hyperlink r:id="rId18">
+      <w:hyperlink r:id="rId19">
         <w:r>
           <w:rPr>
             <w:rFonts w:ascii="Comic Sans MS" w:eastAsia="Comic Sans MS" w:hAnsi="Comic Sans MS" w:cs="Comic Sans MS"/>
@@ -15481,7 +15490,7 @@
           <w:rFonts w:ascii="Comic Sans MS" w:eastAsia="Comic Sans MS" w:hAnsi="Comic Sans MS" w:cs="Comic Sans MS"/>
         </w:rPr>
       </w:pPr>
-      <w:hyperlink r:id="rId19">
+      <w:hyperlink r:id="rId20">
         <w:r>
           <w:rPr>
             <w:rFonts w:ascii="Comic Sans MS" w:eastAsia="Comic Sans MS" w:hAnsi="Comic Sans MS" w:cs="Comic Sans MS"/>
@@ -18989,6 +18998,4253 @@
     </w:p>
     <w:p>
       <w:pPr>
+        <w:pStyle w:val="NormalWeb"/>
+        <w:spacing w:before="0" w:beforeAutospacing="0" w:after="0" w:afterAutospacing="0"/>
+      </w:pPr>
+      <w:r>
+        <w:rPr>
+          <w:rFonts w:ascii="Comic Sans MS" w:hAnsi="Comic Sans MS"/>
+          <w:color w:val="000000"/>
+          <w:sz w:val="22"/>
+          <w:szCs w:val="22"/>
+        </w:rPr>
+        <w:t>Pour comprendre l’échange des données !</w:t>
+      </w:r>
+    </w:p>
+    <w:p>
+      <w:pPr>
+        <w:pStyle w:val="NormalWeb"/>
+        <w:spacing w:before="0" w:beforeAutospacing="0" w:after="0" w:afterAutospacing="0"/>
+      </w:pPr>
+      <w:r>
+        <w:rPr>
+          <w:rFonts w:ascii="Comic Sans MS" w:hAnsi="Comic Sans MS"/>
+          <w:color w:val="000000"/>
+          <w:sz w:val="22"/>
+          <w:szCs w:val="22"/>
+        </w:rPr>
+        <w:t>Copier et coller sur votre navigateur l’url suivante </w:t>
+      </w:r>
+    </w:p>
+    <w:p>
+      <w:pPr>
+        <w:pStyle w:val="NormalWeb"/>
+        <w:spacing w:before="0" w:beforeAutospacing="0" w:after="0" w:afterAutospacing="0"/>
+      </w:pPr>
+      <w:hyperlink r:id="rId21" w:history="1">
+        <w:r>
+          <w:rPr>
+            <w:rStyle w:val="Lienhypertexte"/>
+            <w:rFonts w:ascii="Comic Sans MS" w:hAnsi="Comic Sans MS"/>
+            <w:color w:val="1155CC"/>
+            <w:sz w:val="22"/>
+            <w:szCs w:val="22"/>
+          </w:rPr>
+          <w:t>https://reqres</w:t>
+        </w:r>
+        <w:r>
+          <w:rPr>
+            <w:rStyle w:val="Lienhypertexte"/>
+            <w:rFonts w:ascii="Comic Sans MS" w:hAnsi="Comic Sans MS"/>
+            <w:color w:val="1155CC"/>
+            <w:sz w:val="22"/>
+            <w:szCs w:val="22"/>
+          </w:rPr>
+          <w:t>.</w:t>
+        </w:r>
+        <w:r>
+          <w:rPr>
+            <w:rStyle w:val="Lienhypertexte"/>
+            <w:rFonts w:ascii="Comic Sans MS" w:hAnsi="Comic Sans MS"/>
+            <w:color w:val="1155CC"/>
+            <w:sz w:val="22"/>
+            <w:szCs w:val="22"/>
+          </w:rPr>
+          <w:t>in/api/users</w:t>
+        </w:r>
+      </w:hyperlink>
+    </w:p>
+    <w:p/>
+    <w:p>
+      <w:pPr>
+        <w:pStyle w:val="NormalWeb"/>
+        <w:spacing w:before="0" w:beforeAutospacing="0" w:after="0" w:afterAutospacing="0"/>
+        <w:rPr>
+          <w:rFonts w:ascii="Comic Sans MS" w:hAnsi="Comic Sans MS"/>
+          <w:color w:val="000000"/>
+          <w:sz w:val="22"/>
+          <w:szCs w:val="22"/>
+        </w:rPr>
+      </w:pPr>
+      <w:r>
+        <w:rPr>
+          <w:rFonts w:ascii="Comic Sans MS" w:hAnsi="Comic Sans MS"/>
+          <w:b/>
+          <w:bCs/>
+          <w:color w:val="0000FF"/>
+          <w:sz w:val="22"/>
+          <w:szCs w:val="22"/>
+        </w:rPr>
+        <w:t>Q16:</w:t>
+      </w:r>
+      <w:r>
+        <w:rPr>
+          <w:rFonts w:ascii="Comic Sans MS" w:hAnsi="Comic Sans MS"/>
+          <w:color w:val="000000"/>
+          <w:sz w:val="22"/>
+          <w:szCs w:val="22"/>
+        </w:rPr>
+        <w:t xml:space="preserve"> Que représentent l’ensemble de ces données ?</w:t>
+      </w:r>
+    </w:p>
+    <w:p>
+      <w:pPr>
+        <w:pStyle w:val="NormalWeb"/>
+        <w:spacing w:before="0" w:beforeAutospacing="0" w:after="0" w:afterAutospacing="0"/>
+      </w:pPr>
+      <w:r>
+        <w:rPr>
+          <w:rFonts w:ascii="Comic Sans MS" w:hAnsi="Comic Sans MS"/>
+          <w:color w:val="000000"/>
+          <w:sz w:val="22"/>
+          <w:szCs w:val="22"/>
+        </w:rPr>
+        <w:t xml:space="preserve">Une base de donnée en JSON </w:t>
+      </w:r>
+    </w:p>
+    <w:p/>
+    <w:p>
+      <w:pPr>
+        <w:pStyle w:val="NormalWeb"/>
+        <w:spacing w:before="0" w:beforeAutospacing="0" w:after="0" w:afterAutospacing="0"/>
+      </w:pPr>
+      <w:r>
+        <w:rPr>
+          <w:rFonts w:ascii="Comic Sans MS" w:hAnsi="Comic Sans MS"/>
+          <w:color w:val="000000"/>
+          <w:sz w:val="22"/>
+          <w:szCs w:val="22"/>
+        </w:rPr>
+        <w:t>Pour voir plus claire nous allons utiliser un logiciel qui affiche les données proprement</w:t>
+      </w:r>
+    </w:p>
+    <w:p>
+      <w:pPr>
+        <w:pStyle w:val="NormalWeb"/>
+        <w:spacing w:before="0" w:beforeAutospacing="0" w:after="0" w:afterAutospacing="0"/>
+      </w:pPr>
+      <w:r>
+        <w:rPr>
+          <w:rFonts w:ascii="Comic Sans MS" w:hAnsi="Comic Sans MS"/>
+          <w:color w:val="000000"/>
+          <w:sz w:val="22"/>
+          <w:szCs w:val="22"/>
+        </w:rPr>
+        <w:t>Télécharger le logiciel ci-dessous</w:t>
+      </w:r>
+    </w:p>
+    <w:p>
+      <w:pPr>
+        <w:pStyle w:val="NormalWeb"/>
+        <w:spacing w:before="0" w:beforeAutospacing="0" w:after="0" w:afterAutospacing="0"/>
+      </w:pPr>
+      <w:hyperlink r:id="rId22" w:history="1">
+        <w:r>
+          <w:rPr>
+            <w:rStyle w:val="Lienhypertexte"/>
+            <w:rFonts w:ascii="Comic Sans MS" w:hAnsi="Comic Sans MS"/>
+            <w:color w:val="1155CC"/>
+            <w:sz w:val="22"/>
+            <w:szCs w:val="22"/>
+          </w:rPr>
+          <w:t>https://insomni</w:t>
+        </w:r>
+        <w:r>
+          <w:rPr>
+            <w:rStyle w:val="Lienhypertexte"/>
+            <w:rFonts w:ascii="Comic Sans MS" w:hAnsi="Comic Sans MS"/>
+            <w:color w:val="1155CC"/>
+            <w:sz w:val="22"/>
+            <w:szCs w:val="22"/>
+          </w:rPr>
+          <w:t>a</w:t>
+        </w:r>
+        <w:r>
+          <w:rPr>
+            <w:rStyle w:val="Lienhypertexte"/>
+            <w:rFonts w:ascii="Comic Sans MS" w:hAnsi="Comic Sans MS"/>
+            <w:color w:val="1155CC"/>
+            <w:sz w:val="22"/>
+            <w:szCs w:val="22"/>
+          </w:rPr>
+          <w:t>.rest/download</w:t>
+        </w:r>
+      </w:hyperlink>
+    </w:p>
+    <w:p>
+      <w:pPr>
+        <w:pStyle w:val="NormalWeb"/>
+        <w:spacing w:before="0" w:beforeAutospacing="0" w:after="0" w:afterAutospacing="0"/>
+      </w:pPr>
+      <w:r>
+        <w:rPr>
+          <w:rFonts w:ascii="Comic Sans MS" w:hAnsi="Comic Sans MS"/>
+          <w:color w:val="000000"/>
+          <w:sz w:val="22"/>
+          <w:szCs w:val="22"/>
+        </w:rPr>
+        <w:t xml:space="preserve">Ensuite taper votre </w:t>
+      </w:r>
+      <w:r>
+        <w:rPr>
+          <w:rFonts w:ascii="Comic Sans MS" w:hAnsi="Comic Sans MS"/>
+          <w:color w:val="000000"/>
+          <w:sz w:val="22"/>
+          <w:szCs w:val="22"/>
+          <w:shd w:val="clear" w:color="auto" w:fill="FFFF00"/>
+        </w:rPr>
+        <w:t xml:space="preserve">Url </w:t>
+      </w:r>
+      <w:r>
+        <w:rPr>
+          <w:rFonts w:ascii="Comic Sans MS" w:hAnsi="Comic Sans MS"/>
+          <w:color w:val="000000"/>
+          <w:sz w:val="22"/>
+          <w:szCs w:val="22"/>
+        </w:rPr>
+        <w:t xml:space="preserve">dans </w:t>
+      </w:r>
+      <w:r>
+        <w:rPr>
+          <w:rFonts w:ascii="Comic Sans MS" w:hAnsi="Comic Sans MS"/>
+          <w:color w:val="000000"/>
+          <w:sz w:val="22"/>
+          <w:szCs w:val="22"/>
+          <w:shd w:val="clear" w:color="auto" w:fill="FFFF00"/>
+        </w:rPr>
+        <w:t>debug</w:t>
+      </w:r>
+      <w:r>
+        <w:rPr>
+          <w:rFonts w:ascii="Comic Sans MS" w:hAnsi="Comic Sans MS"/>
+          <w:color w:val="000000"/>
+          <w:sz w:val="22"/>
+          <w:szCs w:val="22"/>
+        </w:rPr>
+        <w:t xml:space="preserve"> ensuite </w:t>
+      </w:r>
+      <w:r>
+        <w:rPr>
+          <w:rFonts w:ascii="Comic Sans MS" w:hAnsi="Comic Sans MS"/>
+          <w:color w:val="000000"/>
+          <w:sz w:val="22"/>
+          <w:szCs w:val="22"/>
+          <w:shd w:val="clear" w:color="auto" w:fill="FFFF00"/>
+        </w:rPr>
+        <w:t xml:space="preserve">Query </w:t>
+      </w:r>
+      <w:r>
+        <w:rPr>
+          <w:rFonts w:ascii="Comic Sans MS" w:hAnsi="Comic Sans MS"/>
+          <w:color w:val="000000"/>
+          <w:sz w:val="22"/>
+          <w:szCs w:val="22"/>
+        </w:rPr>
+        <w:t xml:space="preserve">, Choisir la méthode </w:t>
+      </w:r>
+      <w:r>
+        <w:rPr>
+          <w:rFonts w:ascii="Comic Sans MS" w:hAnsi="Comic Sans MS"/>
+          <w:color w:val="000000"/>
+          <w:sz w:val="22"/>
+          <w:szCs w:val="22"/>
+          <w:shd w:val="clear" w:color="auto" w:fill="FFFF00"/>
+        </w:rPr>
+        <w:t>GET</w:t>
+      </w:r>
+      <w:r>
+        <w:rPr>
+          <w:rFonts w:ascii="Comic Sans MS" w:hAnsi="Comic Sans MS"/>
+          <w:color w:val="000000"/>
+          <w:sz w:val="22"/>
+          <w:szCs w:val="22"/>
+        </w:rPr>
+        <w:t xml:space="preserve"> et envoyer la requête avec </w:t>
+      </w:r>
+      <w:r>
+        <w:rPr>
+          <w:rFonts w:ascii="Comic Sans MS" w:hAnsi="Comic Sans MS"/>
+          <w:color w:val="000000"/>
+          <w:sz w:val="22"/>
+          <w:szCs w:val="22"/>
+          <w:shd w:val="clear" w:color="auto" w:fill="FFFF00"/>
+        </w:rPr>
+        <w:t>send</w:t>
+      </w:r>
+    </w:p>
+    <w:p/>
+    <w:tbl>
+      <w:tblPr>
+        <w:tblW w:w="9026" w:type="dxa"/>
+        <w:tblCellMar>
+          <w:top w:w="15" w:type="dxa"/>
+          <w:left w:w="15" w:type="dxa"/>
+          <w:bottom w:w="15" w:type="dxa"/>
+          <w:right w:w="15" w:type="dxa"/>
+        </w:tblCellMar>
+        <w:tblLook w:val="04A0"/>
+      </w:tblPr>
+      <w:tblGrid>
+        <w:gridCol w:w="4490"/>
+        <w:gridCol w:w="4550"/>
+      </w:tblGrid>
+      <w:tr>
+        <w:tc>
+          <w:tcPr>
+            <w:tcW w:w="0" w:type="auto"/>
+            <w:tcBorders>
+              <w:top w:val="single" w:sz="8" w:space="0" w:color="000000"/>
+              <w:left w:val="single" w:sz="8" w:space="0" w:color="000000"/>
+              <w:bottom w:val="single" w:sz="8" w:space="0" w:color="000000"/>
+              <w:right w:val="single" w:sz="8" w:space="0" w:color="000000"/>
+            </w:tcBorders>
+            <w:tcMar>
+              <w:top w:w="100" w:type="dxa"/>
+              <w:left w:w="100" w:type="dxa"/>
+              <w:bottom w:w="100" w:type="dxa"/>
+              <w:right w:w="100" w:type="dxa"/>
+            </w:tcMar>
+            <w:hideMark/>
+          </w:tcPr>
+          <w:p>
+            <w:pPr>
+              <w:pStyle w:val="NormalWeb"/>
+              <w:spacing w:before="0" w:beforeAutospacing="0" w:after="0" w:afterAutospacing="0" w:line="0" w:lineRule="atLeast"/>
+            </w:pPr>
+            <w:r>
+              <w:rPr>
+                <w:rFonts w:ascii="Comic Sans MS" w:hAnsi="Comic Sans MS"/>
+                <w:noProof/>
+                <w:color w:val="000000"/>
+                <w:sz w:val="22"/>
+                <w:szCs w:val="22"/>
+                <w:bdr w:val="none" w:sz="0" w:space="0" w:color="auto" w:frame="1"/>
+              </w:rPr>
+              <w:drawing>
+                <wp:inline distT="0" distB="0" distL="0" distR="0">
+                  <wp:extent cx="2705100" cy="447675"/>
+                  <wp:effectExtent l="19050" t="0" r="0" b="0"/>
+                  <wp:docPr id="10" name="Image 1" descr="https://lh6.googleusercontent.com/a-4-SqNXNGixmP7ZoGeAa9GGh7dCE9raRig0x_iVbOP35b0zBGCPqHenRmaDLCyPJTDx_uuxmcC95mKhefbbHp6rSCda0FO0SUnETWW1Y4z-8R29KXeBuzKYUuRpDXEPvTs3I7zj"/>
+                  <wp:cNvGraphicFramePr>
+                    <a:graphicFrameLocks xmlns:a="http://schemas.openxmlformats.org/drawingml/2006/main" noChangeAspect="1"/>
+                  </wp:cNvGraphicFramePr>
+                  <a:graphic xmlns:a="http://schemas.openxmlformats.org/drawingml/2006/main">
+                    <a:graphicData uri="http://schemas.openxmlformats.org/drawingml/2006/picture">
+                      <pic:pic xmlns:pic="http://schemas.openxmlformats.org/drawingml/2006/picture">
+                        <pic:nvPicPr>
+                          <pic:cNvPr id="0" name="Picture 1" descr="https://lh6.googleusercontent.com/a-4-SqNXNGixmP7ZoGeAa9GGh7dCE9raRig0x_iVbOP35b0zBGCPqHenRmaDLCyPJTDx_uuxmcC95mKhefbbHp6rSCda0FO0SUnETWW1Y4z-8R29KXeBuzKYUuRpDXEPvTs3I7zj"/>
+                          <pic:cNvPicPr>
+                            <a:picLocks noChangeAspect="1" noChangeArrowheads="1"/>
+                          </pic:cNvPicPr>
+                        </pic:nvPicPr>
+                        <pic:blipFill>
+                          <a:blip r:embed="rId23"/>
+                          <a:srcRect/>
+                          <a:stretch>
+                            <a:fillRect/>
+                          </a:stretch>
+                        </pic:blipFill>
+                        <pic:spPr bwMode="auto">
+                          <a:xfrm>
+                            <a:off x="0" y="0"/>
+                            <a:ext cx="2705100" cy="447675"/>
+                          </a:xfrm>
+                          <a:prstGeom prst="rect">
+                            <a:avLst/>
+                          </a:prstGeom>
+                          <a:noFill/>
+                          <a:ln w="9525">
+                            <a:noFill/>
+                            <a:miter lim="800000"/>
+                            <a:headEnd/>
+                            <a:tailEnd/>
+                          </a:ln>
+                        </pic:spPr>
+                      </pic:pic>
+                    </a:graphicData>
+                  </a:graphic>
+                </wp:inline>
+              </w:drawing>
+            </w:r>
+          </w:p>
+        </w:tc>
+        <w:tc>
+          <w:tcPr>
+            <w:tcW w:w="0" w:type="auto"/>
+            <w:tcBorders>
+              <w:top w:val="single" w:sz="8" w:space="0" w:color="000000"/>
+              <w:left w:val="single" w:sz="8" w:space="0" w:color="000000"/>
+              <w:bottom w:val="single" w:sz="8" w:space="0" w:color="000000"/>
+              <w:right w:val="single" w:sz="8" w:space="0" w:color="000000"/>
+            </w:tcBorders>
+            <w:tcMar>
+              <w:top w:w="100" w:type="dxa"/>
+              <w:left w:w="100" w:type="dxa"/>
+              <w:bottom w:w="100" w:type="dxa"/>
+              <w:right w:w="100" w:type="dxa"/>
+            </w:tcMar>
+            <w:hideMark/>
+          </w:tcPr>
+          <w:p>
+            <w:pPr>
+              <w:pStyle w:val="NormalWeb"/>
+              <w:spacing w:before="0" w:beforeAutospacing="0" w:after="0" w:afterAutospacing="0" w:line="0" w:lineRule="atLeast"/>
+            </w:pPr>
+            <w:r>
+              <w:rPr>
+                <w:rFonts w:ascii="Comic Sans MS" w:hAnsi="Comic Sans MS"/>
+                <w:noProof/>
+                <w:color w:val="000000"/>
+                <w:sz w:val="22"/>
+                <w:szCs w:val="22"/>
+                <w:bdr w:val="none" w:sz="0" w:space="0" w:color="auto" w:frame="1"/>
+              </w:rPr>
+              <w:drawing>
+                <wp:inline distT="0" distB="0" distL="0" distR="0">
+                  <wp:extent cx="2733675" cy="523875"/>
+                  <wp:effectExtent l="19050" t="0" r="9525" b="0"/>
+                  <wp:docPr id="9" name="Image 2" descr="https://lh5.googleusercontent.com/-xg1Ay0NDwJRwW7oOVHy709o7ZIujdzwLNV-eBtM4GJ09LyqNavraEuEXxzOfCGstWeRr1QLr4S-kWsyHpXQnt2RdeABxK7q9PLqgVdQgqbHz17tB0PIGUHx-3T48tW8Dadq0VVF"/>
+                  <wp:cNvGraphicFramePr>
+                    <a:graphicFrameLocks xmlns:a="http://schemas.openxmlformats.org/drawingml/2006/main" noChangeAspect="1"/>
+                  </wp:cNvGraphicFramePr>
+                  <a:graphic xmlns:a="http://schemas.openxmlformats.org/drawingml/2006/main">
+                    <a:graphicData uri="http://schemas.openxmlformats.org/drawingml/2006/picture">
+                      <pic:pic xmlns:pic="http://schemas.openxmlformats.org/drawingml/2006/picture">
+                        <pic:nvPicPr>
+                          <pic:cNvPr id="0" name="Picture 2" descr="https://lh5.googleusercontent.com/-xg1Ay0NDwJRwW7oOVHy709o7ZIujdzwLNV-eBtM4GJ09LyqNavraEuEXxzOfCGstWeRr1QLr4S-kWsyHpXQnt2RdeABxK7q9PLqgVdQgqbHz17tB0PIGUHx-3T48tW8Dadq0VVF"/>
+                          <pic:cNvPicPr>
+                            <a:picLocks noChangeAspect="1" noChangeArrowheads="1"/>
+                          </pic:cNvPicPr>
+                        </pic:nvPicPr>
+                        <pic:blipFill>
+                          <a:blip r:embed="rId24" cstate="print"/>
+                          <a:srcRect/>
+                          <a:stretch>
+                            <a:fillRect/>
+                          </a:stretch>
+                        </pic:blipFill>
+                        <pic:spPr bwMode="auto">
+                          <a:xfrm>
+                            <a:off x="0" y="0"/>
+                            <a:ext cx="2733675" cy="523875"/>
+                          </a:xfrm>
+                          <a:prstGeom prst="rect">
+                            <a:avLst/>
+                          </a:prstGeom>
+                          <a:noFill/>
+                          <a:ln w="9525">
+                            <a:noFill/>
+                            <a:miter lim="800000"/>
+                            <a:headEnd/>
+                            <a:tailEnd/>
+                          </a:ln>
+                        </pic:spPr>
+                      </pic:pic>
+                    </a:graphicData>
+                  </a:graphic>
+                </wp:inline>
+              </w:drawing>
+            </w:r>
+          </w:p>
+        </w:tc>
+      </w:tr>
+    </w:tbl>
+    <w:p/>
+    <w:p>
+      <w:pPr>
+        <w:pStyle w:val="NormalWeb"/>
+        <w:spacing w:before="0" w:beforeAutospacing="0" w:after="0" w:afterAutospacing="0"/>
+      </w:pPr>
+      <w:r>
+        <w:rPr>
+          <w:rFonts w:ascii="Comic Sans MS" w:hAnsi="Comic Sans MS"/>
+          <w:b/>
+          <w:bCs/>
+          <w:color w:val="0000FF"/>
+          <w:sz w:val="22"/>
+          <w:szCs w:val="22"/>
+        </w:rPr>
+        <w:t>Q17.</w:t>
+      </w:r>
+      <w:r>
+        <w:rPr>
+          <w:rFonts w:ascii="Comic Sans MS" w:hAnsi="Comic Sans MS"/>
+          <w:color w:val="000000"/>
+          <w:sz w:val="22"/>
+          <w:szCs w:val="22"/>
+        </w:rPr>
+        <w:t xml:space="preserve"> Combien d’utilisateurs cette requête renvoie-t-elle ?</w:t>
+      </w:r>
+    </w:p>
+    <w:p>
+      <w:pPr>
+        <w:pStyle w:val="NormalWeb"/>
+        <w:spacing w:before="0" w:beforeAutospacing="0" w:after="0" w:afterAutospacing="0"/>
+      </w:pPr>
+      <w:r>
+        <w:rPr>
+          <w:rFonts w:ascii="Comic Sans MS" w:hAnsi="Comic Sans MS"/>
+          <w:b/>
+          <w:bCs/>
+          <w:color w:val="0000FF"/>
+          <w:sz w:val="22"/>
+          <w:szCs w:val="22"/>
+        </w:rPr>
+        <w:t xml:space="preserve">Q18. </w:t>
+      </w:r>
+      <w:r>
+        <w:rPr>
+          <w:rFonts w:ascii="Comic Sans MS" w:hAnsi="Comic Sans MS"/>
+          <w:color w:val="000000"/>
+          <w:sz w:val="22"/>
+          <w:szCs w:val="22"/>
+        </w:rPr>
+        <w:t>Voir sur la documentation comment obtenir un seul utilisateur.</w:t>
+      </w:r>
+    </w:p>
+    <w:p/>
+    <w:p>
+      <w:pPr>
+        <w:pStyle w:val="NormalWeb"/>
+        <w:spacing w:before="0" w:beforeAutospacing="0" w:after="0" w:afterAutospacing="0"/>
+      </w:pPr>
+      <w:hyperlink r:id="rId25" w:history="1">
+        <w:r>
+          <w:rPr>
+            <w:rStyle w:val="Lienhypertexte"/>
+            <w:rFonts w:ascii="Comic Sans MS" w:hAnsi="Comic Sans MS"/>
+            <w:color w:val="1155CC"/>
+            <w:sz w:val="22"/>
+            <w:szCs w:val="22"/>
+          </w:rPr>
+          <w:t>https://www.youtube.com/watch?v=Yp9KIcSKTNo</w:t>
+        </w:r>
+      </w:hyperlink>
+    </w:p>
+    <w:p/>
+    <w:p>
+      <w:pPr>
+        <w:pStyle w:val="NormalWeb"/>
+        <w:spacing w:before="0" w:beforeAutospacing="0" w:after="0" w:afterAutospacing="0"/>
+      </w:pPr>
+      <w:r>
+        <w:rPr>
+          <w:rFonts w:ascii="Comic Sans MS" w:hAnsi="Comic Sans MS"/>
+          <w:color w:val="000000"/>
+          <w:sz w:val="22"/>
+          <w:szCs w:val="22"/>
+        </w:rPr>
+        <w:t>Maintenant on va utiliser les connaissances vues précédemment pour traiter ce genre de données.</w:t>
+      </w:r>
+    </w:p>
+    <w:p/>
+    <w:p>
+      <w:pPr>
+        <w:pStyle w:val="NormalWeb"/>
+        <w:spacing w:before="0" w:beforeAutospacing="0" w:after="0" w:afterAutospacing="0"/>
+      </w:pPr>
+      <w:r>
+        <w:rPr>
+          <w:rFonts w:ascii="Comic Sans MS" w:hAnsi="Comic Sans MS"/>
+          <w:color w:val="000000"/>
+          <w:sz w:val="22"/>
+          <w:szCs w:val="22"/>
+        </w:rPr>
+        <w:t>Ouvrir une page HTML et écrire le code ci dessous</w:t>
+      </w:r>
+    </w:p>
+    <w:p/>
+    <w:tbl>
+      <w:tblPr>
+        <w:tblW w:w="9026" w:type="dxa"/>
+        <w:tblCellMar>
+          <w:top w:w="15" w:type="dxa"/>
+          <w:left w:w="15" w:type="dxa"/>
+          <w:bottom w:w="15" w:type="dxa"/>
+          <w:right w:w="15" w:type="dxa"/>
+        </w:tblCellMar>
+        <w:tblLook w:val="04A0"/>
+      </w:tblPr>
+      <w:tblGrid>
+        <w:gridCol w:w="9026"/>
+      </w:tblGrid>
+      <w:tr>
+        <w:tc>
+          <w:tcPr>
+            <w:tcW w:w="0" w:type="auto"/>
+            <w:tcBorders>
+              <w:top w:val="single" w:sz="8" w:space="0" w:color="000000"/>
+              <w:left w:val="single" w:sz="8" w:space="0" w:color="000000"/>
+              <w:bottom w:val="single" w:sz="8" w:space="0" w:color="000000"/>
+              <w:right w:val="single" w:sz="8" w:space="0" w:color="000000"/>
+            </w:tcBorders>
+            <w:tcMar>
+              <w:top w:w="100" w:type="dxa"/>
+              <w:left w:w="100" w:type="dxa"/>
+              <w:bottom w:w="100" w:type="dxa"/>
+              <w:right w:w="100" w:type="dxa"/>
+            </w:tcMar>
+            <w:hideMark/>
+          </w:tcPr>
+          <w:p>
+            <w:pPr>
+              <w:pStyle w:val="NormalWeb"/>
+              <w:shd w:val="clear" w:color="auto" w:fill="1E1E1E"/>
+              <w:spacing w:before="0" w:beforeAutospacing="0" w:after="0" w:afterAutospacing="0"/>
+            </w:pPr>
+            <w:r>
+              <w:rPr>
+                <w:rFonts w:ascii="Courier New" w:hAnsi="Courier New" w:cs="Courier New"/>
+                <w:color w:val="808080"/>
+                <w:sz w:val="21"/>
+                <w:szCs w:val="21"/>
+              </w:rPr>
+              <w:t>&lt;</w:t>
+            </w:r>
+            <w:r>
+              <w:rPr>
+                <w:rFonts w:ascii="Courier New" w:hAnsi="Courier New" w:cs="Courier New"/>
+                <w:color w:val="569CD6"/>
+                <w:sz w:val="21"/>
+                <w:szCs w:val="21"/>
+              </w:rPr>
+              <w:t>script</w:t>
+            </w:r>
+            <w:r>
+              <w:rPr>
+                <w:rFonts w:ascii="Courier New" w:hAnsi="Courier New" w:cs="Courier New"/>
+                <w:color w:val="808080"/>
+                <w:sz w:val="21"/>
+                <w:szCs w:val="21"/>
+              </w:rPr>
+              <w:t>&gt;</w:t>
+            </w:r>
+          </w:p>
+          <w:p>
+            <w:pPr>
+              <w:pStyle w:val="NormalWeb"/>
+              <w:shd w:val="clear" w:color="auto" w:fill="1E1E1E"/>
+              <w:spacing w:before="0" w:beforeAutospacing="0" w:after="0" w:afterAutospacing="0"/>
+            </w:pPr>
+            <w:r>
+              <w:rPr>
+                <w:rFonts w:ascii="Courier New" w:hAnsi="Courier New" w:cs="Courier New"/>
+                <w:color w:val="D4D4D4"/>
+                <w:sz w:val="21"/>
+                <w:szCs w:val="21"/>
+              </w:rPr>
+              <w:t>    </w:t>
+            </w:r>
+            <w:r>
+              <w:rPr>
+                <w:rFonts w:ascii="Courier New" w:hAnsi="Courier New" w:cs="Courier New"/>
+                <w:color w:val="569CD6"/>
+                <w:sz w:val="21"/>
+                <w:szCs w:val="21"/>
+              </w:rPr>
+              <w:t>let</w:t>
+            </w:r>
+            <w:r>
+              <w:rPr>
+                <w:rFonts w:ascii="Courier New" w:hAnsi="Courier New" w:cs="Courier New"/>
+                <w:color w:val="D4D4D4"/>
+                <w:sz w:val="21"/>
+                <w:szCs w:val="21"/>
+              </w:rPr>
+              <w:t xml:space="preserve"> </w:t>
+            </w:r>
+            <w:r>
+              <w:rPr>
+                <w:rFonts w:ascii="Courier New" w:hAnsi="Courier New" w:cs="Courier New"/>
+                <w:color w:val="9CDCFE"/>
+                <w:sz w:val="21"/>
+                <w:szCs w:val="21"/>
+              </w:rPr>
+              <w:t>data</w:t>
+            </w:r>
+            <w:r>
+              <w:rPr>
+                <w:rFonts w:ascii="Courier New" w:hAnsi="Courier New" w:cs="Courier New"/>
+                <w:color w:val="D4D4D4"/>
+                <w:sz w:val="21"/>
+                <w:szCs w:val="21"/>
+              </w:rPr>
+              <w:t>=</w:t>
+            </w:r>
+            <w:r>
+              <w:rPr>
+                <w:rFonts w:ascii="Courier New" w:hAnsi="Courier New" w:cs="Courier New"/>
+                <w:color w:val="CE9178"/>
+                <w:sz w:val="21"/>
+                <w:szCs w:val="21"/>
+              </w:rPr>
+              <w:t>""</w:t>
+            </w:r>
+            <w:r>
+              <w:rPr>
+                <w:rFonts w:ascii="Courier New" w:hAnsi="Courier New" w:cs="Courier New"/>
+                <w:color w:val="D4D4D4"/>
+                <w:sz w:val="21"/>
+                <w:szCs w:val="21"/>
+              </w:rPr>
+              <w:t>;</w:t>
+            </w:r>
+          </w:p>
+          <w:p>
+            <w:pPr>
+              <w:pStyle w:val="NormalWeb"/>
+              <w:shd w:val="clear" w:color="auto" w:fill="1E1E1E"/>
+              <w:spacing w:before="0" w:beforeAutospacing="0" w:after="0" w:afterAutospacing="0"/>
+            </w:pPr>
+            <w:r>
+              <w:rPr>
+                <w:rFonts w:ascii="Courier New" w:hAnsi="Courier New" w:cs="Courier New"/>
+                <w:color w:val="D4D4D4"/>
+                <w:sz w:val="21"/>
+                <w:szCs w:val="21"/>
+              </w:rPr>
+              <w:t>  </w:t>
+            </w:r>
+            <w:r>
+              <w:rPr>
+                <w:rFonts w:ascii="Courier New" w:hAnsi="Courier New" w:cs="Courier New"/>
+                <w:color w:val="DCDCAA"/>
+                <w:sz w:val="21"/>
+                <w:szCs w:val="21"/>
+              </w:rPr>
+              <w:t>fetch</w:t>
+            </w:r>
+            <w:r>
+              <w:rPr>
+                <w:rFonts w:ascii="Courier New" w:hAnsi="Courier New" w:cs="Courier New"/>
+                <w:color w:val="D4D4D4"/>
+                <w:sz w:val="21"/>
+                <w:szCs w:val="21"/>
+              </w:rPr>
+              <w:t>(</w:t>
+            </w:r>
+            <w:r>
+              <w:rPr>
+                <w:rFonts w:ascii="Courier New" w:hAnsi="Courier New" w:cs="Courier New"/>
+                <w:color w:val="CE9178"/>
+                <w:sz w:val="21"/>
+                <w:szCs w:val="21"/>
+              </w:rPr>
+              <w:t>"https://reqres.in/api/users"</w:t>
+            </w:r>
+            <w:r>
+              <w:rPr>
+                <w:rFonts w:ascii="Courier New" w:hAnsi="Courier New" w:cs="Courier New"/>
+                <w:color w:val="D4D4D4"/>
+                <w:sz w:val="21"/>
+                <w:szCs w:val="21"/>
+              </w:rPr>
+              <w:t>)</w:t>
+            </w:r>
+          </w:p>
+          <w:p>
+            <w:pPr>
+              <w:pStyle w:val="NormalWeb"/>
+              <w:shd w:val="clear" w:color="auto" w:fill="1E1E1E"/>
+              <w:spacing w:before="0" w:beforeAutospacing="0" w:after="0" w:afterAutospacing="0"/>
+            </w:pPr>
+            <w:r>
+              <w:rPr>
+                <w:rFonts w:ascii="Courier New" w:hAnsi="Courier New" w:cs="Courier New"/>
+                <w:color w:val="D4D4D4"/>
+                <w:sz w:val="21"/>
+                <w:szCs w:val="21"/>
+              </w:rPr>
+              <w:t>  .</w:t>
+            </w:r>
+            <w:r>
+              <w:rPr>
+                <w:rFonts w:ascii="Courier New" w:hAnsi="Courier New" w:cs="Courier New"/>
+                <w:color w:val="DCDCAA"/>
+                <w:sz w:val="21"/>
+                <w:szCs w:val="21"/>
+              </w:rPr>
+              <w:t>then</w:t>
+            </w:r>
+            <w:r>
+              <w:rPr>
+                <w:rFonts w:ascii="Courier New" w:hAnsi="Courier New" w:cs="Courier New"/>
+                <w:color w:val="D4D4D4"/>
+                <w:sz w:val="21"/>
+                <w:szCs w:val="21"/>
+              </w:rPr>
+              <w:t>(</w:t>
+            </w:r>
+            <w:r>
+              <w:rPr>
+                <w:rFonts w:ascii="Courier New" w:hAnsi="Courier New" w:cs="Courier New"/>
+                <w:color w:val="9CDCFE"/>
+                <w:sz w:val="21"/>
+                <w:szCs w:val="21"/>
+              </w:rPr>
+              <w:t>response</w:t>
+            </w:r>
+            <w:r>
+              <w:rPr>
+                <w:rFonts w:ascii="Courier New" w:hAnsi="Courier New" w:cs="Courier New"/>
+                <w:color w:val="D4D4D4"/>
+                <w:sz w:val="21"/>
+                <w:szCs w:val="21"/>
+              </w:rPr>
+              <w:t xml:space="preserve"> </w:t>
+            </w:r>
+            <w:r>
+              <w:rPr>
+                <w:rFonts w:ascii="Courier New" w:hAnsi="Courier New" w:cs="Courier New"/>
+                <w:color w:val="569CD6"/>
+                <w:sz w:val="21"/>
+                <w:szCs w:val="21"/>
+              </w:rPr>
+              <w:t>=&gt;</w:t>
+            </w:r>
+            <w:r>
+              <w:rPr>
+                <w:rFonts w:ascii="Courier New" w:hAnsi="Courier New" w:cs="Courier New"/>
+                <w:color w:val="D4D4D4"/>
+                <w:sz w:val="21"/>
+                <w:szCs w:val="21"/>
+              </w:rPr>
+              <w:t xml:space="preserve"> </w:t>
+            </w:r>
+            <w:r>
+              <w:rPr>
+                <w:rFonts w:ascii="Courier New" w:hAnsi="Courier New" w:cs="Courier New"/>
+                <w:color w:val="9CDCFE"/>
+                <w:sz w:val="21"/>
+                <w:szCs w:val="21"/>
+              </w:rPr>
+              <w:t>response</w:t>
+            </w:r>
+            <w:r>
+              <w:rPr>
+                <w:rFonts w:ascii="Courier New" w:hAnsi="Courier New" w:cs="Courier New"/>
+                <w:color w:val="D4D4D4"/>
+                <w:sz w:val="21"/>
+                <w:szCs w:val="21"/>
+              </w:rPr>
+              <w:t>.</w:t>
+            </w:r>
+            <w:r>
+              <w:rPr>
+                <w:rFonts w:ascii="Courier New" w:hAnsi="Courier New" w:cs="Courier New"/>
+                <w:color w:val="DCDCAA"/>
+                <w:sz w:val="21"/>
+                <w:szCs w:val="21"/>
+              </w:rPr>
+              <w:t>json</w:t>
+            </w:r>
+            <w:r>
+              <w:rPr>
+                <w:rFonts w:ascii="Courier New" w:hAnsi="Courier New" w:cs="Courier New"/>
+                <w:color w:val="D4D4D4"/>
+                <w:sz w:val="21"/>
+                <w:szCs w:val="21"/>
+              </w:rPr>
+              <w:t>())</w:t>
+            </w:r>
+          </w:p>
+          <w:p>
+            <w:pPr>
+              <w:pStyle w:val="NormalWeb"/>
+              <w:shd w:val="clear" w:color="auto" w:fill="1E1E1E"/>
+              <w:spacing w:before="0" w:beforeAutospacing="0" w:after="0" w:afterAutospacing="0"/>
+            </w:pPr>
+            <w:r>
+              <w:rPr>
+                <w:rFonts w:ascii="Courier New" w:hAnsi="Courier New" w:cs="Courier New"/>
+                <w:color w:val="D4D4D4"/>
+                <w:sz w:val="21"/>
+                <w:szCs w:val="21"/>
+              </w:rPr>
+              <w:t>  .</w:t>
+            </w:r>
+            <w:r>
+              <w:rPr>
+                <w:rFonts w:ascii="Courier New" w:hAnsi="Courier New" w:cs="Courier New"/>
+                <w:color w:val="DCDCAA"/>
+                <w:sz w:val="21"/>
+                <w:szCs w:val="21"/>
+              </w:rPr>
+              <w:t>then</w:t>
+            </w:r>
+            <w:r>
+              <w:rPr>
+                <w:rFonts w:ascii="Courier New" w:hAnsi="Courier New" w:cs="Courier New"/>
+                <w:color w:val="D4D4D4"/>
+                <w:sz w:val="21"/>
+                <w:szCs w:val="21"/>
+              </w:rPr>
+              <w:t>(</w:t>
+            </w:r>
+            <w:r>
+              <w:rPr>
+                <w:rFonts w:ascii="Courier New" w:hAnsi="Courier New" w:cs="Courier New"/>
+                <w:color w:val="9CDCFE"/>
+                <w:sz w:val="21"/>
+                <w:szCs w:val="21"/>
+              </w:rPr>
+              <w:t>response</w:t>
+            </w:r>
+            <w:r>
+              <w:rPr>
+                <w:rFonts w:ascii="Courier New" w:hAnsi="Courier New" w:cs="Courier New"/>
+                <w:color w:val="D4D4D4"/>
+                <w:sz w:val="21"/>
+                <w:szCs w:val="21"/>
+              </w:rPr>
+              <w:t xml:space="preserve"> </w:t>
+            </w:r>
+            <w:r>
+              <w:rPr>
+                <w:rFonts w:ascii="Courier New" w:hAnsi="Courier New" w:cs="Courier New"/>
+                <w:color w:val="569CD6"/>
+                <w:sz w:val="21"/>
+                <w:szCs w:val="21"/>
+              </w:rPr>
+              <w:t>=&gt;</w:t>
+            </w:r>
+            <w:r>
+              <w:rPr>
+                <w:rFonts w:ascii="Courier New" w:hAnsi="Courier New" w:cs="Courier New"/>
+                <w:color w:val="D4D4D4"/>
+                <w:sz w:val="21"/>
+                <w:szCs w:val="21"/>
+              </w:rPr>
+              <w:t xml:space="preserve"> </w:t>
+            </w:r>
+            <w:r>
+              <w:rPr>
+                <w:rFonts w:ascii="Courier New" w:hAnsi="Courier New" w:cs="Courier New"/>
+                <w:color w:val="9CDCFE"/>
+                <w:sz w:val="21"/>
+                <w:szCs w:val="21"/>
+              </w:rPr>
+              <w:t>console</w:t>
+            </w:r>
+            <w:r>
+              <w:rPr>
+                <w:rFonts w:ascii="Courier New" w:hAnsi="Courier New" w:cs="Courier New"/>
+                <w:color w:val="D4D4D4"/>
+                <w:sz w:val="21"/>
+                <w:szCs w:val="21"/>
+              </w:rPr>
+              <w:t>.</w:t>
+            </w:r>
+            <w:r>
+              <w:rPr>
+                <w:rFonts w:ascii="Courier New" w:hAnsi="Courier New" w:cs="Courier New"/>
+                <w:color w:val="DCDCAA"/>
+                <w:sz w:val="21"/>
+                <w:szCs w:val="21"/>
+              </w:rPr>
+              <w:t>log</w:t>
+            </w:r>
+            <w:r>
+              <w:rPr>
+                <w:rFonts w:ascii="Courier New" w:hAnsi="Courier New" w:cs="Courier New"/>
+                <w:color w:val="D4D4D4"/>
+                <w:sz w:val="21"/>
+                <w:szCs w:val="21"/>
+              </w:rPr>
+              <w:t>(</w:t>
+            </w:r>
+            <w:r>
+              <w:rPr>
+                <w:rFonts w:ascii="Courier New" w:hAnsi="Courier New" w:cs="Courier New"/>
+                <w:color w:val="4EC9B0"/>
+                <w:sz w:val="21"/>
+                <w:szCs w:val="21"/>
+              </w:rPr>
+              <w:t>JSON</w:t>
+            </w:r>
+            <w:r>
+              <w:rPr>
+                <w:rFonts w:ascii="Courier New" w:hAnsi="Courier New" w:cs="Courier New"/>
+                <w:color w:val="D4D4D4"/>
+                <w:sz w:val="21"/>
+                <w:szCs w:val="21"/>
+              </w:rPr>
+              <w:t>.</w:t>
+            </w:r>
+            <w:r>
+              <w:rPr>
+                <w:rFonts w:ascii="Courier New" w:hAnsi="Courier New" w:cs="Courier New"/>
+                <w:color w:val="DCDCAA"/>
+                <w:sz w:val="21"/>
+                <w:szCs w:val="21"/>
+              </w:rPr>
+              <w:t>stringify</w:t>
+            </w:r>
+            <w:r>
+              <w:rPr>
+                <w:rFonts w:ascii="Courier New" w:hAnsi="Courier New" w:cs="Courier New"/>
+                <w:color w:val="D4D4D4"/>
+                <w:sz w:val="21"/>
+                <w:szCs w:val="21"/>
+              </w:rPr>
+              <w:t>(</w:t>
+            </w:r>
+            <w:r>
+              <w:rPr>
+                <w:rFonts w:ascii="Courier New" w:hAnsi="Courier New" w:cs="Courier New"/>
+                <w:color w:val="9CDCFE"/>
+                <w:sz w:val="21"/>
+                <w:szCs w:val="21"/>
+              </w:rPr>
+              <w:t>response</w:t>
+            </w:r>
+            <w:r>
+              <w:rPr>
+                <w:rFonts w:ascii="Courier New" w:hAnsi="Courier New" w:cs="Courier New"/>
+                <w:color w:val="D4D4D4"/>
+                <w:sz w:val="21"/>
+                <w:szCs w:val="21"/>
+              </w:rPr>
+              <w:t>)))</w:t>
+            </w:r>
+          </w:p>
+          <w:p>
+            <w:pPr>
+              <w:pStyle w:val="NormalWeb"/>
+              <w:shd w:val="clear" w:color="auto" w:fill="1E1E1E"/>
+              <w:spacing w:before="0" w:beforeAutospacing="0" w:after="0" w:afterAutospacing="0"/>
+            </w:pPr>
+            <w:r>
+              <w:rPr>
+                <w:rFonts w:ascii="Courier New" w:hAnsi="Courier New" w:cs="Courier New"/>
+                <w:color w:val="D4D4D4"/>
+                <w:sz w:val="21"/>
+                <w:szCs w:val="21"/>
+              </w:rPr>
+              <w:t>  .</w:t>
+            </w:r>
+            <w:r>
+              <w:rPr>
+                <w:rFonts w:ascii="Courier New" w:hAnsi="Courier New" w:cs="Courier New"/>
+                <w:color w:val="DCDCAA"/>
+                <w:sz w:val="21"/>
+                <w:szCs w:val="21"/>
+              </w:rPr>
+              <w:t>catch</w:t>
+            </w:r>
+            <w:r>
+              <w:rPr>
+                <w:rFonts w:ascii="Courier New" w:hAnsi="Courier New" w:cs="Courier New"/>
+                <w:color w:val="D4D4D4"/>
+                <w:sz w:val="21"/>
+                <w:szCs w:val="21"/>
+              </w:rPr>
+              <w:t>(</w:t>
+            </w:r>
+            <w:r>
+              <w:rPr>
+                <w:rFonts w:ascii="Courier New" w:hAnsi="Courier New" w:cs="Courier New"/>
+                <w:color w:val="9CDCFE"/>
+                <w:sz w:val="21"/>
+                <w:szCs w:val="21"/>
+              </w:rPr>
+              <w:t>error</w:t>
+            </w:r>
+            <w:r>
+              <w:rPr>
+                <w:rFonts w:ascii="Courier New" w:hAnsi="Courier New" w:cs="Courier New"/>
+                <w:color w:val="D4D4D4"/>
+                <w:sz w:val="21"/>
+                <w:szCs w:val="21"/>
+              </w:rPr>
+              <w:t xml:space="preserve"> </w:t>
+            </w:r>
+            <w:r>
+              <w:rPr>
+                <w:rFonts w:ascii="Courier New" w:hAnsi="Courier New" w:cs="Courier New"/>
+                <w:color w:val="569CD6"/>
+                <w:sz w:val="21"/>
+                <w:szCs w:val="21"/>
+              </w:rPr>
+              <w:t>=&gt;</w:t>
+            </w:r>
+            <w:r>
+              <w:rPr>
+                <w:rFonts w:ascii="Courier New" w:hAnsi="Courier New" w:cs="Courier New"/>
+                <w:color w:val="D4D4D4"/>
+                <w:sz w:val="21"/>
+                <w:szCs w:val="21"/>
+              </w:rPr>
+              <w:t xml:space="preserve"> </w:t>
+            </w:r>
+            <w:r>
+              <w:rPr>
+                <w:rFonts w:ascii="Courier New" w:hAnsi="Courier New" w:cs="Courier New"/>
+                <w:color w:val="9CDCFE"/>
+                <w:sz w:val="21"/>
+                <w:szCs w:val="21"/>
+              </w:rPr>
+              <w:t>console</w:t>
+            </w:r>
+            <w:r>
+              <w:rPr>
+                <w:rFonts w:ascii="Courier New" w:hAnsi="Courier New" w:cs="Courier New"/>
+                <w:color w:val="D4D4D4"/>
+                <w:sz w:val="21"/>
+                <w:szCs w:val="21"/>
+              </w:rPr>
+              <w:t>.</w:t>
+            </w:r>
+            <w:r>
+              <w:rPr>
+                <w:rFonts w:ascii="Courier New" w:hAnsi="Courier New" w:cs="Courier New"/>
+                <w:color w:val="DCDCAA"/>
+                <w:sz w:val="21"/>
+                <w:szCs w:val="21"/>
+              </w:rPr>
+              <w:t>log</w:t>
+            </w:r>
+            <w:r>
+              <w:rPr>
+                <w:rFonts w:ascii="Courier New" w:hAnsi="Courier New" w:cs="Courier New"/>
+                <w:color w:val="D4D4D4"/>
+                <w:sz w:val="21"/>
+                <w:szCs w:val="21"/>
+              </w:rPr>
+              <w:t>(</w:t>
+            </w:r>
+            <w:r>
+              <w:rPr>
+                <w:rFonts w:ascii="Courier New" w:hAnsi="Courier New" w:cs="Courier New"/>
+                <w:color w:val="CE9178"/>
+                <w:sz w:val="21"/>
+                <w:szCs w:val="21"/>
+              </w:rPr>
+              <w:t>"Erreur : "</w:t>
+            </w:r>
+            <w:r>
+              <w:rPr>
+                <w:rFonts w:ascii="Courier New" w:hAnsi="Courier New" w:cs="Courier New"/>
+                <w:color w:val="D4D4D4"/>
+                <w:sz w:val="21"/>
+                <w:szCs w:val="21"/>
+              </w:rPr>
+              <w:t xml:space="preserve"> + </w:t>
+            </w:r>
+            <w:r>
+              <w:rPr>
+                <w:rFonts w:ascii="Courier New" w:hAnsi="Courier New" w:cs="Courier New"/>
+                <w:color w:val="9CDCFE"/>
+                <w:sz w:val="21"/>
+                <w:szCs w:val="21"/>
+              </w:rPr>
+              <w:t>error</w:t>
+            </w:r>
+            <w:r>
+              <w:rPr>
+                <w:rFonts w:ascii="Courier New" w:hAnsi="Courier New" w:cs="Courier New"/>
+                <w:color w:val="D4D4D4"/>
+                <w:sz w:val="21"/>
+                <w:szCs w:val="21"/>
+              </w:rPr>
+              <w:t>));</w:t>
+            </w:r>
+          </w:p>
+          <w:p>
+            <w:pPr>
+              <w:pStyle w:val="NormalWeb"/>
+              <w:shd w:val="clear" w:color="auto" w:fill="1E1E1E"/>
+              <w:spacing w:before="0" w:beforeAutospacing="0" w:after="0" w:afterAutospacing="0"/>
+            </w:pPr>
+            <w:r>
+              <w:rPr>
+                <w:rFonts w:ascii="Courier New" w:hAnsi="Courier New" w:cs="Courier New"/>
+                <w:color w:val="D4D4D4"/>
+                <w:sz w:val="21"/>
+                <w:szCs w:val="21"/>
+              </w:rPr>
+              <w:t>  </w:t>
+            </w:r>
+            <w:r>
+              <w:rPr>
+                <w:rFonts w:ascii="Courier New" w:hAnsi="Courier New" w:cs="Courier New"/>
+                <w:color w:val="808080"/>
+                <w:sz w:val="21"/>
+                <w:szCs w:val="21"/>
+              </w:rPr>
+              <w:t>&lt;/</w:t>
+            </w:r>
+            <w:r>
+              <w:rPr>
+                <w:rFonts w:ascii="Courier New" w:hAnsi="Courier New" w:cs="Courier New"/>
+                <w:color w:val="569CD6"/>
+                <w:sz w:val="21"/>
+                <w:szCs w:val="21"/>
+              </w:rPr>
+              <w:t>script</w:t>
+            </w:r>
+            <w:r>
+              <w:rPr>
+                <w:rFonts w:ascii="Courier New" w:hAnsi="Courier New" w:cs="Courier New"/>
+                <w:color w:val="808080"/>
+                <w:sz w:val="21"/>
+                <w:szCs w:val="21"/>
+              </w:rPr>
+              <w:t>&gt;</w:t>
+            </w:r>
+          </w:p>
+          <w:p>
+            <w:pPr>
+              <w:spacing w:line="0" w:lineRule="atLeast"/>
+              <w:rPr>
+                <w:sz w:val="24"/>
+                <w:szCs w:val="24"/>
+              </w:rPr>
+            </w:pPr>
+          </w:p>
+        </w:tc>
+      </w:tr>
+    </w:tbl>
+    <w:p/>
+    <w:p>
+      <w:pPr>
+        <w:pStyle w:val="NormalWeb"/>
+        <w:spacing w:before="0" w:beforeAutospacing="0" w:after="0" w:afterAutospacing="0"/>
+      </w:pPr>
+      <w:r>
+        <w:rPr>
+          <w:rFonts w:ascii="Comic Sans MS" w:hAnsi="Comic Sans MS"/>
+          <w:color w:val="000000"/>
+          <w:sz w:val="22"/>
+          <w:szCs w:val="22"/>
+        </w:rPr>
+        <w:t xml:space="preserve">ensuite sur la page Web -&gt; </w:t>
+      </w:r>
+      <w:r>
+        <w:rPr>
+          <w:rFonts w:ascii="Comic Sans MS" w:hAnsi="Comic Sans MS"/>
+          <w:color w:val="000000"/>
+          <w:sz w:val="22"/>
+          <w:szCs w:val="22"/>
+          <w:shd w:val="clear" w:color="auto" w:fill="FFFF00"/>
+        </w:rPr>
+        <w:t>clic droit</w:t>
+      </w:r>
+      <w:r>
+        <w:rPr>
+          <w:rFonts w:ascii="Comic Sans MS" w:hAnsi="Comic Sans MS"/>
+          <w:color w:val="000000"/>
+          <w:sz w:val="22"/>
+          <w:szCs w:val="22"/>
+        </w:rPr>
+        <w:t xml:space="preserve"> -&gt;</w:t>
+      </w:r>
+      <w:r>
+        <w:rPr>
+          <w:rFonts w:ascii="Comic Sans MS" w:hAnsi="Comic Sans MS"/>
+          <w:color w:val="000000"/>
+          <w:sz w:val="22"/>
+          <w:szCs w:val="22"/>
+          <w:shd w:val="clear" w:color="auto" w:fill="FFFF00"/>
+        </w:rPr>
+        <w:t>inspecter</w:t>
+      </w:r>
+      <w:r>
+        <w:rPr>
+          <w:rFonts w:ascii="Comic Sans MS" w:hAnsi="Comic Sans MS"/>
+          <w:color w:val="000000"/>
+          <w:sz w:val="22"/>
+          <w:szCs w:val="22"/>
+        </w:rPr>
+        <w:t>-&gt;</w:t>
+      </w:r>
+      <w:r>
+        <w:rPr>
+          <w:rFonts w:ascii="Comic Sans MS" w:hAnsi="Comic Sans MS"/>
+          <w:color w:val="000000"/>
+          <w:sz w:val="22"/>
+          <w:szCs w:val="22"/>
+          <w:shd w:val="clear" w:color="auto" w:fill="FFFF00"/>
+        </w:rPr>
+        <w:t>console</w:t>
+      </w:r>
+      <w:r>
+        <w:rPr>
+          <w:rFonts w:ascii="Comic Sans MS" w:hAnsi="Comic Sans MS"/>
+          <w:color w:val="000000"/>
+          <w:sz w:val="22"/>
+          <w:szCs w:val="22"/>
+        </w:rPr>
+        <w:t xml:space="preserve"> pour visualiser les données</w:t>
+      </w:r>
+    </w:p>
+    <w:p/>
+    <w:tbl>
+      <w:tblPr>
+        <w:tblW w:w="0" w:type="auto"/>
+        <w:tblCellMar>
+          <w:top w:w="15" w:type="dxa"/>
+          <w:left w:w="15" w:type="dxa"/>
+          <w:bottom w:w="15" w:type="dxa"/>
+          <w:right w:w="15" w:type="dxa"/>
+        </w:tblCellMar>
+        <w:tblLook w:val="04A0"/>
+      </w:tblPr>
+      <w:tblGrid>
+        <w:gridCol w:w="5780"/>
+      </w:tblGrid>
+      <w:tr>
+        <w:tc>
+          <w:tcPr>
+            <w:tcW w:w="0" w:type="auto"/>
+            <w:tcBorders>
+              <w:top w:val="single" w:sz="8" w:space="0" w:color="000000"/>
+              <w:left w:val="single" w:sz="8" w:space="0" w:color="000000"/>
+              <w:bottom w:val="single" w:sz="8" w:space="0" w:color="000000"/>
+              <w:right w:val="single" w:sz="8" w:space="0" w:color="000000"/>
+            </w:tcBorders>
+            <w:tcMar>
+              <w:top w:w="100" w:type="dxa"/>
+              <w:left w:w="100" w:type="dxa"/>
+              <w:bottom w:w="100" w:type="dxa"/>
+              <w:right w:w="100" w:type="dxa"/>
+            </w:tcMar>
+            <w:hideMark/>
+          </w:tcPr>
+          <w:p>
+            <w:pPr>
+              <w:pStyle w:val="NormalWeb"/>
+              <w:spacing w:before="0" w:beforeAutospacing="0" w:after="0" w:afterAutospacing="0" w:line="0" w:lineRule="atLeast"/>
+            </w:pPr>
+            <w:r>
+              <w:rPr>
+                <w:rFonts w:ascii="Comic Sans MS" w:hAnsi="Comic Sans MS"/>
+                <w:noProof/>
+                <w:color w:val="000000"/>
+                <w:sz w:val="22"/>
+                <w:szCs w:val="22"/>
+                <w:bdr w:val="none" w:sz="0" w:space="0" w:color="auto" w:frame="1"/>
+              </w:rPr>
+              <w:drawing>
+                <wp:inline distT="0" distB="0" distL="0" distR="0">
+                  <wp:extent cx="3514725" cy="3076575"/>
+                  <wp:effectExtent l="19050" t="0" r="9525" b="0"/>
+                  <wp:docPr id="8" name="Image 3" descr="https://lh3.googleusercontent.com/Cd7ue8Q4J7X6uz3TtAIHCHLFvcKqcR-Oda_O8pew8wbcTKs3bCBgd6FI0_kStm7HbHGLq1l_kA_kTaifheKJoYE-_4w-ajdVcRFBKn8aC8sQT-Gys4IE_6_gYd80KS_jehlSzNuw"/>
+                  <wp:cNvGraphicFramePr>
+                    <a:graphicFrameLocks xmlns:a="http://schemas.openxmlformats.org/drawingml/2006/main" noChangeAspect="1"/>
+                  </wp:cNvGraphicFramePr>
+                  <a:graphic xmlns:a="http://schemas.openxmlformats.org/drawingml/2006/main">
+                    <a:graphicData uri="http://schemas.openxmlformats.org/drawingml/2006/picture">
+                      <pic:pic xmlns:pic="http://schemas.openxmlformats.org/drawingml/2006/picture">
+                        <pic:nvPicPr>
+                          <pic:cNvPr id="0" name="Picture 3" descr="https://lh3.googleusercontent.com/Cd7ue8Q4J7X6uz3TtAIHCHLFvcKqcR-Oda_O8pew8wbcTKs3bCBgd6FI0_kStm7HbHGLq1l_kA_kTaifheKJoYE-_4w-ajdVcRFBKn8aC8sQT-Gys4IE_6_gYd80KS_jehlSzNuw"/>
+                          <pic:cNvPicPr>
+                            <a:picLocks noChangeAspect="1" noChangeArrowheads="1"/>
+                          </pic:cNvPicPr>
+                        </pic:nvPicPr>
+                        <pic:blipFill>
+                          <a:blip r:embed="rId26"/>
+                          <a:srcRect/>
+                          <a:stretch>
+                            <a:fillRect/>
+                          </a:stretch>
+                        </pic:blipFill>
+                        <pic:spPr bwMode="auto">
+                          <a:xfrm>
+                            <a:off x="0" y="0"/>
+                            <a:ext cx="3514725" cy="3076575"/>
+                          </a:xfrm>
+                          <a:prstGeom prst="rect">
+                            <a:avLst/>
+                          </a:prstGeom>
+                          <a:noFill/>
+                          <a:ln w="9525">
+                            <a:noFill/>
+                            <a:miter lim="800000"/>
+                            <a:headEnd/>
+                            <a:tailEnd/>
+                          </a:ln>
+                        </pic:spPr>
+                      </pic:pic>
+                    </a:graphicData>
+                  </a:graphic>
+                </wp:inline>
+              </w:drawing>
+            </w:r>
+          </w:p>
+        </w:tc>
+      </w:tr>
+    </w:tbl>
+    <w:p/>
+    <w:p>
+      <w:pPr>
+        <w:pStyle w:val="NormalWeb"/>
+        <w:spacing w:before="0" w:beforeAutospacing="0" w:after="0" w:afterAutospacing="0"/>
+      </w:pPr>
+      <w:r>
+        <w:rPr>
+          <w:rFonts w:ascii="Comic Sans MS" w:hAnsi="Comic Sans MS"/>
+          <w:color w:val="000000"/>
+          <w:sz w:val="22"/>
+          <w:szCs w:val="22"/>
+        </w:rPr>
+        <w:t>maintenant tester le code ci-dessous</w:t>
+      </w:r>
+    </w:p>
+    <w:p/>
+    <w:tbl>
+      <w:tblPr>
+        <w:tblW w:w="9026" w:type="dxa"/>
+        <w:tblCellMar>
+          <w:top w:w="15" w:type="dxa"/>
+          <w:left w:w="15" w:type="dxa"/>
+          <w:bottom w:w="15" w:type="dxa"/>
+          <w:right w:w="15" w:type="dxa"/>
+        </w:tblCellMar>
+        <w:tblLook w:val="04A0"/>
+      </w:tblPr>
+      <w:tblGrid>
+        <w:gridCol w:w="9026"/>
+      </w:tblGrid>
+      <w:tr>
+        <w:tc>
+          <w:tcPr>
+            <w:tcW w:w="0" w:type="auto"/>
+            <w:tcBorders>
+              <w:top w:val="single" w:sz="8" w:space="0" w:color="000000"/>
+              <w:left w:val="single" w:sz="8" w:space="0" w:color="000000"/>
+              <w:bottom w:val="single" w:sz="8" w:space="0" w:color="000000"/>
+              <w:right w:val="single" w:sz="8" w:space="0" w:color="000000"/>
+            </w:tcBorders>
+            <w:tcMar>
+              <w:top w:w="100" w:type="dxa"/>
+              <w:left w:w="100" w:type="dxa"/>
+              <w:bottom w:w="100" w:type="dxa"/>
+              <w:right w:w="100" w:type="dxa"/>
+            </w:tcMar>
+            <w:hideMark/>
+          </w:tcPr>
+          <w:p>
+            <w:pPr>
+              <w:pStyle w:val="NormalWeb"/>
+              <w:shd w:val="clear" w:color="auto" w:fill="1E1E1E"/>
+              <w:spacing w:before="0" w:beforeAutospacing="0" w:after="0" w:afterAutospacing="0"/>
+            </w:pPr>
+            <w:r>
+              <w:rPr>
+                <w:rFonts w:ascii="Courier New" w:hAnsi="Courier New" w:cs="Courier New"/>
+                <w:color w:val="D4D4D4"/>
+                <w:sz w:val="21"/>
+                <w:szCs w:val="21"/>
+              </w:rPr>
+              <w:t xml:space="preserve">  </w:t>
+            </w:r>
+            <w:r>
+              <w:rPr>
+                <w:rFonts w:ascii="Courier New" w:hAnsi="Courier New" w:cs="Courier New"/>
+                <w:color w:val="808080"/>
+                <w:sz w:val="21"/>
+                <w:szCs w:val="21"/>
+              </w:rPr>
+              <w:t>&lt;</w:t>
+            </w:r>
+            <w:r>
+              <w:rPr>
+                <w:rFonts w:ascii="Courier New" w:hAnsi="Courier New" w:cs="Courier New"/>
+                <w:color w:val="569CD6"/>
+                <w:sz w:val="21"/>
+                <w:szCs w:val="21"/>
+              </w:rPr>
+              <w:t>script</w:t>
+            </w:r>
+            <w:r>
+              <w:rPr>
+                <w:rFonts w:ascii="Courier New" w:hAnsi="Courier New" w:cs="Courier New"/>
+                <w:color w:val="808080"/>
+                <w:sz w:val="21"/>
+                <w:szCs w:val="21"/>
+              </w:rPr>
+              <w:t>&gt;</w:t>
+            </w:r>
+          </w:p>
+          <w:p>
+            <w:pPr>
+              <w:pStyle w:val="NormalWeb"/>
+              <w:shd w:val="clear" w:color="auto" w:fill="1E1E1E"/>
+              <w:spacing w:before="0" w:beforeAutospacing="0" w:after="0" w:afterAutospacing="0"/>
+            </w:pPr>
+            <w:r>
+              <w:t> </w:t>
+            </w:r>
+          </w:p>
+          <w:p>
+            <w:pPr>
+              <w:pStyle w:val="NormalWeb"/>
+              <w:shd w:val="clear" w:color="auto" w:fill="1E1E1E"/>
+              <w:spacing w:before="0" w:beforeAutospacing="0" w:after="0" w:afterAutospacing="0"/>
+            </w:pPr>
+            <w:r>
+              <w:rPr>
+                <w:rFonts w:ascii="Courier New" w:hAnsi="Courier New" w:cs="Courier New"/>
+                <w:color w:val="D4D4D4"/>
+                <w:sz w:val="21"/>
+                <w:szCs w:val="21"/>
+              </w:rPr>
+              <w:t>    </w:t>
+            </w:r>
+          </w:p>
+          <w:p>
+            <w:pPr>
+              <w:pStyle w:val="NormalWeb"/>
+              <w:shd w:val="clear" w:color="auto" w:fill="1E1E1E"/>
+              <w:spacing w:before="0" w:beforeAutospacing="0" w:after="0" w:afterAutospacing="0"/>
+            </w:pPr>
+            <w:r>
+              <w:rPr>
+                <w:rFonts w:ascii="Courier New" w:hAnsi="Courier New" w:cs="Courier New"/>
+                <w:color w:val="D4D4D4"/>
+                <w:sz w:val="21"/>
+                <w:szCs w:val="21"/>
+              </w:rPr>
+              <w:t>  </w:t>
+            </w:r>
+            <w:r>
+              <w:rPr>
+                <w:rFonts w:ascii="Courier New" w:hAnsi="Courier New" w:cs="Courier New"/>
+                <w:color w:val="DCDCAA"/>
+                <w:sz w:val="21"/>
+                <w:szCs w:val="21"/>
+              </w:rPr>
+              <w:t>fetch</w:t>
+            </w:r>
+            <w:r>
+              <w:rPr>
+                <w:rFonts w:ascii="Courier New" w:hAnsi="Courier New" w:cs="Courier New"/>
+                <w:color w:val="D4D4D4"/>
+                <w:sz w:val="21"/>
+                <w:szCs w:val="21"/>
+              </w:rPr>
+              <w:t>(</w:t>
+            </w:r>
+            <w:r>
+              <w:rPr>
+                <w:rFonts w:ascii="Courier New" w:hAnsi="Courier New" w:cs="Courier New"/>
+                <w:color w:val="CE9178"/>
+                <w:sz w:val="21"/>
+                <w:szCs w:val="21"/>
+              </w:rPr>
+              <w:t>"https://reqres.in/api/users"</w:t>
+            </w:r>
+            <w:r>
+              <w:rPr>
+                <w:rFonts w:ascii="Courier New" w:hAnsi="Courier New" w:cs="Courier New"/>
+                <w:color w:val="D4D4D4"/>
+                <w:sz w:val="21"/>
+                <w:szCs w:val="21"/>
+              </w:rPr>
+              <w:t>)</w:t>
+            </w:r>
+          </w:p>
+          <w:p>
+            <w:pPr>
+              <w:pStyle w:val="NormalWeb"/>
+              <w:shd w:val="clear" w:color="auto" w:fill="1E1E1E"/>
+              <w:spacing w:before="0" w:beforeAutospacing="0" w:after="0" w:afterAutospacing="0"/>
+            </w:pPr>
+            <w:r>
+              <w:rPr>
+                <w:rFonts w:ascii="Courier New" w:hAnsi="Courier New" w:cs="Courier New"/>
+                <w:color w:val="D4D4D4"/>
+                <w:sz w:val="21"/>
+                <w:szCs w:val="21"/>
+              </w:rPr>
+              <w:t>  .</w:t>
+            </w:r>
+            <w:r>
+              <w:rPr>
+                <w:rFonts w:ascii="Courier New" w:hAnsi="Courier New" w:cs="Courier New"/>
+                <w:color w:val="DCDCAA"/>
+                <w:sz w:val="21"/>
+                <w:szCs w:val="21"/>
+              </w:rPr>
+              <w:t>then</w:t>
+            </w:r>
+            <w:r>
+              <w:rPr>
+                <w:rFonts w:ascii="Courier New" w:hAnsi="Courier New" w:cs="Courier New"/>
+                <w:color w:val="D4D4D4"/>
+                <w:sz w:val="21"/>
+                <w:szCs w:val="21"/>
+              </w:rPr>
+              <w:t>(</w:t>
+            </w:r>
+            <w:r>
+              <w:rPr>
+                <w:rFonts w:ascii="Courier New" w:hAnsi="Courier New" w:cs="Courier New"/>
+                <w:color w:val="9CDCFE"/>
+                <w:sz w:val="21"/>
+                <w:szCs w:val="21"/>
+              </w:rPr>
+              <w:t>response</w:t>
+            </w:r>
+            <w:r>
+              <w:rPr>
+                <w:rFonts w:ascii="Courier New" w:hAnsi="Courier New" w:cs="Courier New"/>
+                <w:color w:val="D4D4D4"/>
+                <w:sz w:val="21"/>
+                <w:szCs w:val="21"/>
+              </w:rPr>
+              <w:t xml:space="preserve"> </w:t>
+            </w:r>
+            <w:r>
+              <w:rPr>
+                <w:rFonts w:ascii="Courier New" w:hAnsi="Courier New" w:cs="Courier New"/>
+                <w:color w:val="569CD6"/>
+                <w:sz w:val="21"/>
+                <w:szCs w:val="21"/>
+              </w:rPr>
+              <w:t>=&gt;</w:t>
+            </w:r>
+            <w:r>
+              <w:rPr>
+                <w:rFonts w:ascii="Courier New" w:hAnsi="Courier New" w:cs="Courier New"/>
+                <w:color w:val="D4D4D4"/>
+                <w:sz w:val="21"/>
+                <w:szCs w:val="21"/>
+              </w:rPr>
+              <w:t xml:space="preserve"> </w:t>
+            </w:r>
+            <w:r>
+              <w:rPr>
+                <w:rFonts w:ascii="Courier New" w:hAnsi="Courier New" w:cs="Courier New"/>
+                <w:color w:val="9CDCFE"/>
+                <w:sz w:val="21"/>
+                <w:szCs w:val="21"/>
+              </w:rPr>
+              <w:t>console</w:t>
+            </w:r>
+            <w:r>
+              <w:rPr>
+                <w:rFonts w:ascii="Courier New" w:hAnsi="Courier New" w:cs="Courier New"/>
+                <w:color w:val="D4D4D4"/>
+                <w:sz w:val="21"/>
+                <w:szCs w:val="21"/>
+              </w:rPr>
+              <w:t>.</w:t>
+            </w:r>
+            <w:r>
+              <w:rPr>
+                <w:rFonts w:ascii="Courier New" w:hAnsi="Courier New" w:cs="Courier New"/>
+                <w:color w:val="DCDCAA"/>
+                <w:sz w:val="21"/>
+                <w:szCs w:val="21"/>
+              </w:rPr>
+              <w:t>log</w:t>
+            </w:r>
+            <w:r>
+              <w:rPr>
+                <w:rFonts w:ascii="Courier New" w:hAnsi="Courier New" w:cs="Courier New"/>
+                <w:color w:val="D4D4D4"/>
+                <w:sz w:val="21"/>
+                <w:szCs w:val="21"/>
+              </w:rPr>
+              <w:t>(</w:t>
+            </w:r>
+            <w:r>
+              <w:rPr>
+                <w:rFonts w:ascii="Courier New" w:hAnsi="Courier New" w:cs="Courier New"/>
+                <w:color w:val="9CDCFE"/>
+                <w:sz w:val="21"/>
+                <w:szCs w:val="21"/>
+              </w:rPr>
+              <w:t>response</w:t>
+            </w:r>
+            <w:r>
+              <w:rPr>
+                <w:rFonts w:ascii="Courier New" w:hAnsi="Courier New" w:cs="Courier New"/>
+                <w:color w:val="D4D4D4"/>
+                <w:sz w:val="21"/>
+                <w:szCs w:val="21"/>
+              </w:rPr>
+              <w:t>))</w:t>
+            </w:r>
+          </w:p>
+          <w:p>
+            <w:pPr>
+              <w:pStyle w:val="NormalWeb"/>
+              <w:shd w:val="clear" w:color="auto" w:fill="1E1E1E"/>
+              <w:spacing w:before="0" w:beforeAutospacing="0" w:after="0" w:afterAutospacing="0"/>
+            </w:pPr>
+            <w:r>
+              <w:rPr>
+                <w:rFonts w:ascii="Courier New" w:hAnsi="Courier New" w:cs="Courier New"/>
+                <w:color w:val="D4D4D4"/>
+                <w:sz w:val="21"/>
+                <w:szCs w:val="21"/>
+              </w:rPr>
+              <w:t>  </w:t>
+            </w:r>
+            <w:r>
+              <w:rPr>
+                <w:rFonts w:ascii="Courier New" w:hAnsi="Courier New" w:cs="Courier New"/>
+                <w:color w:val="808080"/>
+                <w:sz w:val="21"/>
+                <w:szCs w:val="21"/>
+              </w:rPr>
+              <w:t>&lt;/</w:t>
+            </w:r>
+            <w:r>
+              <w:rPr>
+                <w:rFonts w:ascii="Courier New" w:hAnsi="Courier New" w:cs="Courier New"/>
+                <w:color w:val="569CD6"/>
+                <w:sz w:val="21"/>
+                <w:szCs w:val="21"/>
+              </w:rPr>
+              <w:t>script</w:t>
+            </w:r>
+            <w:r>
+              <w:rPr>
+                <w:rFonts w:ascii="Courier New" w:hAnsi="Courier New" w:cs="Courier New"/>
+                <w:color w:val="808080"/>
+                <w:sz w:val="21"/>
+                <w:szCs w:val="21"/>
+              </w:rPr>
+              <w:t>&gt;</w:t>
+            </w:r>
+          </w:p>
+          <w:p>
+            <w:pPr>
+              <w:spacing w:line="0" w:lineRule="atLeast"/>
+              <w:rPr>
+                <w:sz w:val="24"/>
+                <w:szCs w:val="24"/>
+              </w:rPr>
+            </w:pPr>
+          </w:p>
+        </w:tc>
+      </w:tr>
+    </w:tbl>
+    <w:p/>
+    <w:p>
+      <w:pPr>
+        <w:pStyle w:val="NormalWeb"/>
+        <w:spacing w:before="0" w:beforeAutospacing="0" w:after="0" w:afterAutospacing="0"/>
+      </w:pPr>
+      <w:r>
+        <w:rPr>
+          <w:rFonts w:ascii="Comic Sans MS" w:hAnsi="Comic Sans MS"/>
+          <w:b/>
+          <w:bCs/>
+          <w:color w:val="0000FF"/>
+          <w:sz w:val="22"/>
+          <w:szCs w:val="22"/>
+        </w:rPr>
+        <w:lastRenderedPageBreak/>
+        <w:t>Q19.</w:t>
+      </w:r>
+      <w:r>
+        <w:rPr>
+          <w:rFonts w:ascii="Comic Sans MS" w:hAnsi="Comic Sans MS"/>
+          <w:color w:val="000000"/>
+          <w:sz w:val="22"/>
+          <w:szCs w:val="22"/>
+        </w:rPr>
+        <w:t xml:space="preserve"> Que signifie cette réponse ? Quel est le statut et la méthode de cette requête.</w:t>
+      </w:r>
+    </w:p>
+    <w:p>
+      <w:pPr>
+        <w:pStyle w:val="NormalWeb"/>
+        <w:spacing w:before="0" w:beforeAutospacing="0" w:after="0" w:afterAutospacing="0"/>
+      </w:pPr>
+      <w:r>
+        <w:rPr>
+          <w:rFonts w:ascii="Comic Sans MS" w:hAnsi="Comic Sans MS"/>
+          <w:b/>
+          <w:bCs/>
+          <w:color w:val="000000"/>
+          <w:sz w:val="22"/>
+          <w:szCs w:val="22"/>
+          <w:shd w:val="clear" w:color="auto" w:fill="FFFF00"/>
+        </w:rPr>
+        <w:t>Vidéo 1:</w:t>
+      </w:r>
+    </w:p>
+    <w:p>
+      <w:pPr>
+        <w:pStyle w:val="NormalWeb"/>
+        <w:spacing w:before="0" w:beforeAutospacing="0" w:after="0" w:afterAutospacing="0"/>
+      </w:pPr>
+      <w:hyperlink r:id="rId27" w:history="1">
+        <w:r>
+          <w:rPr>
+            <w:rStyle w:val="Lienhypertexte"/>
+            <w:rFonts w:ascii="Comic Sans MS" w:hAnsi="Comic Sans MS"/>
+            <w:color w:val="1155CC"/>
+            <w:sz w:val="22"/>
+            <w:szCs w:val="22"/>
+          </w:rPr>
+          <w:t>https://www.youtube.com/watch?v=k7LcCCApjTg&amp;t=129s</w:t>
+        </w:r>
+      </w:hyperlink>
+    </w:p>
+    <w:p/>
+    <w:p>
+      <w:pPr>
+        <w:pStyle w:val="NormalWeb"/>
+        <w:spacing w:before="0" w:beforeAutospacing="0" w:after="0" w:afterAutospacing="0"/>
+      </w:pPr>
+      <w:r>
+        <w:rPr>
+          <w:rFonts w:ascii="Comic Sans MS" w:hAnsi="Comic Sans MS"/>
+          <w:b/>
+          <w:bCs/>
+          <w:color w:val="0000FF"/>
+          <w:sz w:val="22"/>
+          <w:szCs w:val="22"/>
+        </w:rPr>
+        <w:t>Q20.</w:t>
+      </w:r>
+      <w:r>
+        <w:rPr>
+          <w:rFonts w:ascii="Comic Sans MS" w:hAnsi="Comic Sans MS"/>
+          <w:color w:val="000000"/>
+          <w:sz w:val="22"/>
+          <w:szCs w:val="22"/>
+        </w:rPr>
+        <w:t>Quel est le contenu du body ?</w:t>
+      </w:r>
+    </w:p>
+    <w:p/>
+    <w:p>
+      <w:pPr>
+        <w:pStyle w:val="NormalWeb"/>
+        <w:spacing w:before="0" w:beforeAutospacing="0" w:after="0" w:afterAutospacing="0"/>
+      </w:pPr>
+      <w:r>
+        <w:rPr>
+          <w:rFonts w:ascii="Comic Sans MS" w:hAnsi="Comic Sans MS"/>
+          <w:color w:val="000000"/>
+          <w:sz w:val="22"/>
+          <w:szCs w:val="22"/>
+        </w:rPr>
+        <w:t>Tester le code ci-dessous.</w:t>
+      </w:r>
+    </w:p>
+    <w:p/>
+    <w:tbl>
+      <w:tblPr>
+        <w:tblW w:w="9026" w:type="dxa"/>
+        <w:tblCellMar>
+          <w:top w:w="15" w:type="dxa"/>
+          <w:left w:w="15" w:type="dxa"/>
+          <w:bottom w:w="15" w:type="dxa"/>
+          <w:right w:w="15" w:type="dxa"/>
+        </w:tblCellMar>
+        <w:tblLook w:val="04A0"/>
+      </w:tblPr>
+      <w:tblGrid>
+        <w:gridCol w:w="9026"/>
+      </w:tblGrid>
+      <w:tr>
+        <w:trPr>
+          <w:trHeight w:val="472"/>
+        </w:trPr>
+        <w:tc>
+          <w:tcPr>
+            <w:tcW w:w="0" w:type="auto"/>
+            <w:tcBorders>
+              <w:top w:val="single" w:sz="8" w:space="0" w:color="000000"/>
+              <w:left w:val="single" w:sz="8" w:space="0" w:color="000000"/>
+              <w:bottom w:val="single" w:sz="8" w:space="0" w:color="000000"/>
+              <w:right w:val="single" w:sz="8" w:space="0" w:color="000000"/>
+            </w:tcBorders>
+            <w:tcMar>
+              <w:top w:w="100" w:type="dxa"/>
+              <w:left w:w="100" w:type="dxa"/>
+              <w:bottom w:w="100" w:type="dxa"/>
+              <w:right w:w="100" w:type="dxa"/>
+            </w:tcMar>
+            <w:hideMark/>
+          </w:tcPr>
+          <w:p>
+            <w:pPr>
+              <w:pStyle w:val="NormalWeb"/>
+              <w:shd w:val="clear" w:color="auto" w:fill="1E1E1E"/>
+              <w:spacing w:before="0" w:beforeAutospacing="0" w:after="0" w:afterAutospacing="0"/>
+            </w:pPr>
+            <w:r>
+              <w:rPr>
+                <w:rFonts w:ascii="Courier New" w:hAnsi="Courier New" w:cs="Courier New"/>
+                <w:color w:val="D4D4D4"/>
+                <w:sz w:val="21"/>
+                <w:szCs w:val="21"/>
+              </w:rPr>
+              <w:t xml:space="preserve">  </w:t>
+            </w:r>
+            <w:r>
+              <w:rPr>
+                <w:rFonts w:ascii="Courier New" w:hAnsi="Courier New" w:cs="Courier New"/>
+                <w:color w:val="808080"/>
+                <w:sz w:val="21"/>
+                <w:szCs w:val="21"/>
+              </w:rPr>
+              <w:t>&lt;</w:t>
+            </w:r>
+            <w:r>
+              <w:rPr>
+                <w:rFonts w:ascii="Courier New" w:hAnsi="Courier New" w:cs="Courier New"/>
+                <w:color w:val="569CD6"/>
+                <w:sz w:val="21"/>
+                <w:szCs w:val="21"/>
+              </w:rPr>
+              <w:t>script</w:t>
+            </w:r>
+            <w:r>
+              <w:rPr>
+                <w:rFonts w:ascii="Courier New" w:hAnsi="Courier New" w:cs="Courier New"/>
+                <w:color w:val="808080"/>
+                <w:sz w:val="21"/>
+                <w:szCs w:val="21"/>
+              </w:rPr>
+              <w:t>&gt;</w:t>
+            </w:r>
+          </w:p>
+          <w:p>
+            <w:pPr>
+              <w:pStyle w:val="NormalWeb"/>
+              <w:shd w:val="clear" w:color="auto" w:fill="1E1E1E"/>
+              <w:spacing w:before="0" w:beforeAutospacing="0" w:after="0" w:afterAutospacing="0"/>
+            </w:pPr>
+            <w:r>
+              <w:rPr>
+                <w:rFonts w:ascii="Courier New" w:hAnsi="Courier New" w:cs="Courier New"/>
+                <w:color w:val="D4D4D4"/>
+                <w:sz w:val="21"/>
+                <w:szCs w:val="21"/>
+              </w:rPr>
+              <w:t>  </w:t>
+            </w:r>
+            <w:r>
+              <w:rPr>
+                <w:rFonts w:ascii="Courier New" w:hAnsi="Courier New" w:cs="Courier New"/>
+                <w:color w:val="DCDCAA"/>
+                <w:sz w:val="21"/>
+                <w:szCs w:val="21"/>
+              </w:rPr>
+              <w:t>fetch</w:t>
+            </w:r>
+            <w:r>
+              <w:rPr>
+                <w:rFonts w:ascii="Courier New" w:hAnsi="Courier New" w:cs="Courier New"/>
+                <w:color w:val="D4D4D4"/>
+                <w:sz w:val="21"/>
+                <w:szCs w:val="21"/>
+              </w:rPr>
+              <w:t>(</w:t>
+            </w:r>
+            <w:r>
+              <w:rPr>
+                <w:rFonts w:ascii="Courier New" w:hAnsi="Courier New" w:cs="Courier New"/>
+                <w:color w:val="CE9178"/>
+                <w:sz w:val="21"/>
+                <w:szCs w:val="21"/>
+              </w:rPr>
+              <w:t>"https://reqres.in/api/users/1"</w:t>
+            </w:r>
+            <w:r>
+              <w:rPr>
+                <w:rFonts w:ascii="Courier New" w:hAnsi="Courier New" w:cs="Courier New"/>
+                <w:color w:val="D4D4D4"/>
+                <w:sz w:val="21"/>
+                <w:szCs w:val="21"/>
+              </w:rPr>
+              <w:t>)</w:t>
+            </w:r>
+          </w:p>
+          <w:p>
+            <w:pPr>
+              <w:pStyle w:val="NormalWeb"/>
+              <w:shd w:val="clear" w:color="auto" w:fill="1E1E1E"/>
+              <w:spacing w:before="0" w:beforeAutospacing="0" w:after="0" w:afterAutospacing="0"/>
+            </w:pPr>
+            <w:r>
+              <w:rPr>
+                <w:rFonts w:ascii="Courier New" w:hAnsi="Courier New" w:cs="Courier New"/>
+                <w:color w:val="D4D4D4"/>
+                <w:sz w:val="21"/>
+                <w:szCs w:val="21"/>
+              </w:rPr>
+              <w:t>  .</w:t>
+            </w:r>
+            <w:r>
+              <w:rPr>
+                <w:rFonts w:ascii="Courier New" w:hAnsi="Courier New" w:cs="Courier New"/>
+                <w:color w:val="DCDCAA"/>
+                <w:sz w:val="21"/>
+                <w:szCs w:val="21"/>
+              </w:rPr>
+              <w:t>then</w:t>
+            </w:r>
+            <w:r>
+              <w:rPr>
+                <w:rFonts w:ascii="Courier New" w:hAnsi="Courier New" w:cs="Courier New"/>
+                <w:color w:val="D4D4D4"/>
+                <w:sz w:val="21"/>
+                <w:szCs w:val="21"/>
+              </w:rPr>
+              <w:t>(</w:t>
+            </w:r>
+            <w:r>
+              <w:rPr>
+                <w:rFonts w:ascii="Courier New" w:hAnsi="Courier New" w:cs="Courier New"/>
+                <w:color w:val="9CDCFE"/>
+                <w:sz w:val="21"/>
+                <w:szCs w:val="21"/>
+              </w:rPr>
+              <w:t>response</w:t>
+            </w:r>
+            <w:r>
+              <w:rPr>
+                <w:rFonts w:ascii="Courier New" w:hAnsi="Courier New" w:cs="Courier New"/>
+                <w:color w:val="D4D4D4"/>
+                <w:sz w:val="21"/>
+                <w:szCs w:val="21"/>
+              </w:rPr>
+              <w:t xml:space="preserve"> </w:t>
+            </w:r>
+            <w:r>
+              <w:rPr>
+                <w:rFonts w:ascii="Courier New" w:hAnsi="Courier New" w:cs="Courier New"/>
+                <w:color w:val="569CD6"/>
+                <w:sz w:val="21"/>
+                <w:szCs w:val="21"/>
+              </w:rPr>
+              <w:t>=&gt;</w:t>
+            </w:r>
+            <w:r>
+              <w:rPr>
+                <w:rFonts w:ascii="Courier New" w:hAnsi="Courier New" w:cs="Courier New"/>
+                <w:color w:val="D4D4D4"/>
+                <w:sz w:val="21"/>
+                <w:szCs w:val="21"/>
+              </w:rPr>
+              <w:t xml:space="preserve"> </w:t>
+            </w:r>
+            <w:r>
+              <w:rPr>
+                <w:rFonts w:ascii="Courier New" w:hAnsi="Courier New" w:cs="Courier New"/>
+                <w:color w:val="9CDCFE"/>
+                <w:sz w:val="21"/>
+                <w:szCs w:val="21"/>
+              </w:rPr>
+              <w:t>response</w:t>
+            </w:r>
+            <w:r>
+              <w:rPr>
+                <w:rFonts w:ascii="Courier New" w:hAnsi="Courier New" w:cs="Courier New"/>
+                <w:color w:val="D4D4D4"/>
+                <w:sz w:val="21"/>
+                <w:szCs w:val="21"/>
+              </w:rPr>
+              <w:t>.</w:t>
+            </w:r>
+            <w:r>
+              <w:rPr>
+                <w:rFonts w:ascii="Courier New" w:hAnsi="Courier New" w:cs="Courier New"/>
+                <w:color w:val="DCDCAA"/>
+                <w:sz w:val="21"/>
+                <w:szCs w:val="21"/>
+              </w:rPr>
+              <w:t>json</w:t>
+            </w:r>
+            <w:r>
+              <w:rPr>
+                <w:rFonts w:ascii="Courier New" w:hAnsi="Courier New" w:cs="Courier New"/>
+                <w:color w:val="D4D4D4"/>
+                <w:sz w:val="21"/>
+                <w:szCs w:val="21"/>
+              </w:rPr>
+              <w:t>())</w:t>
+            </w:r>
+          </w:p>
+          <w:p>
+            <w:pPr>
+              <w:pStyle w:val="NormalWeb"/>
+              <w:shd w:val="clear" w:color="auto" w:fill="1E1E1E"/>
+              <w:spacing w:before="0" w:beforeAutospacing="0" w:after="0" w:afterAutospacing="0"/>
+            </w:pPr>
+            <w:r>
+              <w:rPr>
+                <w:rFonts w:ascii="Courier New" w:hAnsi="Courier New" w:cs="Courier New"/>
+                <w:color w:val="D4D4D4"/>
+                <w:sz w:val="21"/>
+                <w:szCs w:val="21"/>
+              </w:rPr>
+              <w:t>  .</w:t>
+            </w:r>
+            <w:r>
+              <w:rPr>
+                <w:rFonts w:ascii="Courier New" w:hAnsi="Courier New" w:cs="Courier New"/>
+                <w:color w:val="DCDCAA"/>
+                <w:sz w:val="21"/>
+                <w:szCs w:val="21"/>
+              </w:rPr>
+              <w:t>then</w:t>
+            </w:r>
+            <w:r>
+              <w:rPr>
+                <w:rFonts w:ascii="Courier New" w:hAnsi="Courier New" w:cs="Courier New"/>
+                <w:color w:val="D4D4D4"/>
+                <w:sz w:val="21"/>
+                <w:szCs w:val="21"/>
+              </w:rPr>
+              <w:t>(</w:t>
+            </w:r>
+            <w:r>
+              <w:rPr>
+                <w:rFonts w:ascii="Courier New" w:hAnsi="Courier New" w:cs="Courier New"/>
+                <w:color w:val="9CDCFE"/>
+                <w:sz w:val="21"/>
+                <w:szCs w:val="21"/>
+              </w:rPr>
+              <w:t>data</w:t>
+            </w:r>
+            <w:r>
+              <w:rPr>
+                <w:rFonts w:ascii="Courier New" w:hAnsi="Courier New" w:cs="Courier New"/>
+                <w:color w:val="D4D4D4"/>
+                <w:sz w:val="21"/>
+                <w:szCs w:val="21"/>
+              </w:rPr>
+              <w:t xml:space="preserve"> </w:t>
+            </w:r>
+            <w:r>
+              <w:rPr>
+                <w:rFonts w:ascii="Courier New" w:hAnsi="Courier New" w:cs="Courier New"/>
+                <w:color w:val="569CD6"/>
+                <w:sz w:val="21"/>
+                <w:szCs w:val="21"/>
+              </w:rPr>
+              <w:t>=&gt;</w:t>
+            </w:r>
+            <w:r>
+              <w:rPr>
+                <w:rFonts w:ascii="Courier New" w:hAnsi="Courier New" w:cs="Courier New"/>
+                <w:color w:val="D4D4D4"/>
+                <w:sz w:val="21"/>
+                <w:szCs w:val="21"/>
+              </w:rPr>
+              <w:t xml:space="preserve"> </w:t>
+            </w:r>
+            <w:r>
+              <w:rPr>
+                <w:rFonts w:ascii="Courier New" w:hAnsi="Courier New" w:cs="Courier New"/>
+                <w:color w:val="9CDCFE"/>
+                <w:sz w:val="21"/>
+                <w:szCs w:val="21"/>
+              </w:rPr>
+              <w:t>console</w:t>
+            </w:r>
+            <w:r>
+              <w:rPr>
+                <w:rFonts w:ascii="Courier New" w:hAnsi="Courier New" w:cs="Courier New"/>
+                <w:color w:val="D4D4D4"/>
+                <w:sz w:val="21"/>
+                <w:szCs w:val="21"/>
+              </w:rPr>
+              <w:t>.</w:t>
+            </w:r>
+            <w:r>
+              <w:rPr>
+                <w:rFonts w:ascii="Courier New" w:hAnsi="Courier New" w:cs="Courier New"/>
+                <w:color w:val="DCDCAA"/>
+                <w:sz w:val="21"/>
+                <w:szCs w:val="21"/>
+              </w:rPr>
+              <w:t>log</w:t>
+            </w:r>
+            <w:r>
+              <w:rPr>
+                <w:rFonts w:ascii="Courier New" w:hAnsi="Courier New" w:cs="Courier New"/>
+                <w:color w:val="D4D4D4"/>
+                <w:sz w:val="21"/>
+                <w:szCs w:val="21"/>
+              </w:rPr>
+              <w:t>(</w:t>
+            </w:r>
+            <w:r>
+              <w:rPr>
+                <w:rFonts w:ascii="Courier New" w:hAnsi="Courier New" w:cs="Courier New"/>
+                <w:color w:val="9CDCFE"/>
+                <w:sz w:val="21"/>
+                <w:szCs w:val="21"/>
+              </w:rPr>
+              <w:t>data</w:t>
+            </w:r>
+            <w:r>
+              <w:rPr>
+                <w:rFonts w:ascii="Courier New" w:hAnsi="Courier New" w:cs="Courier New"/>
+                <w:color w:val="D4D4D4"/>
+                <w:sz w:val="21"/>
+                <w:szCs w:val="21"/>
+              </w:rPr>
+              <w:t>))</w:t>
+            </w:r>
+          </w:p>
+          <w:p>
+            <w:pPr>
+              <w:pStyle w:val="NormalWeb"/>
+              <w:shd w:val="clear" w:color="auto" w:fill="1E1E1E"/>
+              <w:spacing w:before="0" w:beforeAutospacing="0" w:after="0" w:afterAutospacing="0"/>
+            </w:pPr>
+            <w:r>
+              <w:rPr>
+                <w:rFonts w:ascii="Courier New" w:hAnsi="Courier New" w:cs="Courier New"/>
+                <w:color w:val="D4D4D4"/>
+                <w:sz w:val="21"/>
+                <w:szCs w:val="21"/>
+              </w:rPr>
+              <w:t>  </w:t>
+            </w:r>
+            <w:r>
+              <w:rPr>
+                <w:rFonts w:ascii="Courier New" w:hAnsi="Courier New" w:cs="Courier New"/>
+                <w:color w:val="808080"/>
+                <w:sz w:val="21"/>
+                <w:szCs w:val="21"/>
+              </w:rPr>
+              <w:t>&lt;/</w:t>
+            </w:r>
+            <w:r>
+              <w:rPr>
+                <w:rFonts w:ascii="Courier New" w:hAnsi="Courier New" w:cs="Courier New"/>
+                <w:color w:val="569CD6"/>
+                <w:sz w:val="21"/>
+                <w:szCs w:val="21"/>
+              </w:rPr>
+              <w:t>script</w:t>
+            </w:r>
+            <w:r>
+              <w:rPr>
+                <w:rFonts w:ascii="Courier New" w:hAnsi="Courier New" w:cs="Courier New"/>
+                <w:color w:val="808080"/>
+                <w:sz w:val="21"/>
+                <w:szCs w:val="21"/>
+              </w:rPr>
+              <w:t>&gt;</w:t>
+            </w:r>
+          </w:p>
+        </w:tc>
+      </w:tr>
+    </w:tbl>
+    <w:p/>
+    <w:p>
+      <w:pPr>
+        <w:pStyle w:val="NormalWeb"/>
+        <w:spacing w:before="0" w:beforeAutospacing="0" w:after="0" w:afterAutospacing="0"/>
+      </w:pPr>
+      <w:r>
+        <w:rPr>
+          <w:rFonts w:ascii="Comic Sans MS" w:hAnsi="Comic Sans MS"/>
+          <w:b/>
+          <w:bCs/>
+          <w:color w:val="0000FF"/>
+          <w:sz w:val="22"/>
+          <w:szCs w:val="22"/>
+        </w:rPr>
+        <w:t>Q21</w:t>
+      </w:r>
+      <w:r>
+        <w:rPr>
+          <w:rFonts w:ascii="Comic Sans MS" w:hAnsi="Comic Sans MS"/>
+          <w:color w:val="0000FF"/>
+          <w:sz w:val="22"/>
+          <w:szCs w:val="22"/>
+        </w:rPr>
+        <w:t>.</w:t>
+      </w:r>
+      <w:r>
+        <w:rPr>
+          <w:rFonts w:ascii="Comic Sans MS" w:hAnsi="Comic Sans MS"/>
+          <w:color w:val="000000"/>
+          <w:sz w:val="22"/>
+          <w:szCs w:val="22"/>
+        </w:rPr>
+        <w:t xml:space="preserve"> Que contient le body de cette requête ?</w:t>
+      </w:r>
+    </w:p>
+    <w:p>
+      <w:pPr>
+        <w:pStyle w:val="NormalWeb"/>
+        <w:spacing w:before="0" w:beforeAutospacing="0" w:after="0" w:afterAutospacing="0"/>
+      </w:pPr>
+      <w:r>
+        <w:rPr>
+          <w:rFonts w:ascii="Comic Sans MS" w:hAnsi="Comic Sans MS"/>
+          <w:b/>
+          <w:bCs/>
+          <w:color w:val="0000FF"/>
+          <w:sz w:val="22"/>
+          <w:szCs w:val="22"/>
+        </w:rPr>
+        <w:t>Q22.</w:t>
+      </w:r>
+      <w:r>
+        <w:rPr>
+          <w:rFonts w:ascii="Comic Sans MS" w:hAnsi="Comic Sans MS"/>
+          <w:color w:val="000000"/>
+          <w:sz w:val="22"/>
+          <w:szCs w:val="22"/>
+        </w:rPr>
+        <w:t xml:space="preserve"> Quelle est la forme de ces données ?</w:t>
+      </w:r>
+    </w:p>
+    <w:p/>
+    <w:p>
+      <w:pPr>
+        <w:pStyle w:val="NormalWeb"/>
+        <w:spacing w:before="0" w:beforeAutospacing="0" w:after="0" w:afterAutospacing="0"/>
+      </w:pPr>
+      <w:r>
+        <w:rPr>
+          <w:rFonts w:ascii="Comic Sans MS" w:hAnsi="Comic Sans MS"/>
+          <w:b/>
+          <w:bCs/>
+          <w:color w:val="000000"/>
+          <w:sz w:val="22"/>
+          <w:szCs w:val="22"/>
+        </w:rPr>
+        <w:t xml:space="preserve">Visualiser la vidéo ci-dessous de </w:t>
+      </w:r>
+      <w:r>
+        <w:rPr>
+          <w:rFonts w:ascii="Comic Sans MS" w:hAnsi="Comic Sans MS"/>
+          <w:b/>
+          <w:bCs/>
+          <w:color w:val="000000"/>
+          <w:sz w:val="22"/>
+          <w:szCs w:val="22"/>
+          <w:shd w:val="clear" w:color="auto" w:fill="FFFF00"/>
+        </w:rPr>
+        <w:t>0 à 2:56</w:t>
+      </w:r>
+      <w:r>
+        <w:rPr>
+          <w:rFonts w:ascii="Comic Sans MS" w:hAnsi="Comic Sans MS"/>
+          <w:b/>
+          <w:bCs/>
+          <w:color w:val="000000"/>
+          <w:sz w:val="22"/>
+          <w:szCs w:val="22"/>
+        </w:rPr>
+        <w:t xml:space="preserve"> pour répondre aux questions.</w:t>
+      </w:r>
+    </w:p>
+    <w:p>
+      <w:pPr>
+        <w:pStyle w:val="NormalWeb"/>
+        <w:spacing w:before="0" w:beforeAutospacing="0" w:after="0" w:afterAutospacing="0"/>
+      </w:pPr>
+      <w:hyperlink r:id="rId28" w:history="1">
+        <w:r>
+          <w:rPr>
+            <w:rStyle w:val="Lienhypertexte"/>
+            <w:rFonts w:ascii="Comic Sans MS" w:hAnsi="Comic Sans MS"/>
+            <w:b/>
+            <w:bCs/>
+            <w:color w:val="1155CC"/>
+            <w:sz w:val="22"/>
+            <w:szCs w:val="22"/>
+          </w:rPr>
+          <w:t>https://www.youtube.com/watch?v=sGvEqHkDyFc</w:t>
+        </w:r>
+      </w:hyperlink>
+    </w:p>
+    <w:p/>
+    <w:p>
+      <w:pPr>
+        <w:pStyle w:val="NormalWeb"/>
+        <w:spacing w:before="0" w:beforeAutospacing="0" w:after="0" w:afterAutospacing="0"/>
+      </w:pPr>
+      <w:r>
+        <w:rPr>
+          <w:rFonts w:ascii="Comic Sans MS" w:hAnsi="Comic Sans MS"/>
+          <w:b/>
+          <w:bCs/>
+          <w:color w:val="0000FF"/>
+          <w:sz w:val="22"/>
+          <w:szCs w:val="22"/>
+        </w:rPr>
+        <w:t>Q23.</w:t>
+      </w:r>
+      <w:r>
+        <w:rPr>
+          <w:rFonts w:ascii="Comic Sans MS" w:hAnsi="Comic Sans MS"/>
+          <w:color w:val="000000"/>
+          <w:sz w:val="22"/>
+          <w:szCs w:val="22"/>
+        </w:rPr>
+        <w:t>Tester et commenter le code ci-dessous</w:t>
+      </w:r>
+    </w:p>
+    <w:p/>
+    <w:tbl>
+      <w:tblPr>
+        <w:tblW w:w="9026" w:type="dxa"/>
+        <w:tblCellMar>
+          <w:top w:w="15" w:type="dxa"/>
+          <w:left w:w="15" w:type="dxa"/>
+          <w:bottom w:w="15" w:type="dxa"/>
+          <w:right w:w="15" w:type="dxa"/>
+        </w:tblCellMar>
+        <w:tblLook w:val="04A0"/>
+      </w:tblPr>
+      <w:tblGrid>
+        <w:gridCol w:w="9026"/>
+      </w:tblGrid>
+      <w:tr>
+        <w:tc>
+          <w:tcPr>
+            <w:tcW w:w="0" w:type="auto"/>
+            <w:tcBorders>
+              <w:top w:val="single" w:sz="8" w:space="0" w:color="000000"/>
+              <w:left w:val="single" w:sz="8" w:space="0" w:color="000000"/>
+              <w:bottom w:val="single" w:sz="8" w:space="0" w:color="000000"/>
+              <w:right w:val="single" w:sz="8" w:space="0" w:color="000000"/>
+            </w:tcBorders>
+            <w:tcMar>
+              <w:top w:w="100" w:type="dxa"/>
+              <w:left w:w="100" w:type="dxa"/>
+              <w:bottom w:w="100" w:type="dxa"/>
+              <w:right w:w="100" w:type="dxa"/>
+            </w:tcMar>
+            <w:hideMark/>
+          </w:tcPr>
+          <w:p>
+            <w:pPr>
+              <w:pStyle w:val="NormalWeb"/>
+              <w:shd w:val="clear" w:color="auto" w:fill="1E1E1E"/>
+              <w:spacing w:before="0" w:beforeAutospacing="0" w:after="0" w:afterAutospacing="0"/>
+            </w:pPr>
+            <w:r>
+              <w:rPr>
+                <w:rFonts w:ascii="Courier New" w:hAnsi="Courier New" w:cs="Courier New"/>
+                <w:b/>
+                <w:bCs/>
+                <w:color w:val="808080"/>
+                <w:sz w:val="21"/>
+                <w:szCs w:val="21"/>
+              </w:rPr>
+              <w:t>&lt;</w:t>
+            </w:r>
+            <w:r>
+              <w:rPr>
+                <w:rFonts w:ascii="Courier New" w:hAnsi="Courier New" w:cs="Courier New"/>
+                <w:b/>
+                <w:bCs/>
+                <w:color w:val="569CD6"/>
+                <w:sz w:val="21"/>
+                <w:szCs w:val="21"/>
+              </w:rPr>
+              <w:t>html</w:t>
+            </w:r>
+            <w:r>
+              <w:rPr>
+                <w:rFonts w:ascii="Courier New" w:hAnsi="Courier New" w:cs="Courier New"/>
+                <w:b/>
+                <w:bCs/>
+                <w:color w:val="808080"/>
+                <w:sz w:val="21"/>
+                <w:szCs w:val="21"/>
+              </w:rPr>
+              <w:t>&gt;</w:t>
+            </w:r>
+          </w:p>
+          <w:p>
+            <w:pPr>
+              <w:pStyle w:val="NormalWeb"/>
+              <w:shd w:val="clear" w:color="auto" w:fill="1E1E1E"/>
+              <w:spacing w:before="0" w:beforeAutospacing="0" w:after="0" w:afterAutospacing="0"/>
+            </w:pPr>
+            <w:r>
+              <w:rPr>
+                <w:rFonts w:ascii="Courier New" w:hAnsi="Courier New" w:cs="Courier New"/>
+                <w:b/>
+                <w:bCs/>
+                <w:color w:val="808080"/>
+                <w:sz w:val="21"/>
+                <w:szCs w:val="21"/>
+              </w:rPr>
+              <w:t>&lt;</w:t>
+            </w:r>
+            <w:r>
+              <w:rPr>
+                <w:rFonts w:ascii="Courier New" w:hAnsi="Courier New" w:cs="Courier New"/>
+                <w:b/>
+                <w:bCs/>
+                <w:color w:val="569CD6"/>
+                <w:sz w:val="21"/>
+                <w:szCs w:val="21"/>
+              </w:rPr>
+              <w:t>body</w:t>
+            </w:r>
+            <w:r>
+              <w:rPr>
+                <w:rFonts w:ascii="Courier New" w:hAnsi="Courier New" w:cs="Courier New"/>
+                <w:b/>
+                <w:bCs/>
+                <w:color w:val="808080"/>
+                <w:sz w:val="21"/>
+                <w:szCs w:val="21"/>
+              </w:rPr>
+              <w:t>&gt;</w:t>
+            </w:r>
+          </w:p>
+          <w:p>
+            <w:pPr>
+              <w:pStyle w:val="NormalWeb"/>
+              <w:shd w:val="clear" w:color="auto" w:fill="1E1E1E"/>
+              <w:spacing w:before="0" w:beforeAutospacing="0" w:after="0" w:afterAutospacing="0"/>
+            </w:pPr>
+            <w:r>
+              <w:rPr>
+                <w:rFonts w:ascii="Courier New" w:hAnsi="Courier New" w:cs="Courier New"/>
+                <w:b/>
+                <w:bCs/>
+                <w:color w:val="D4D4D4"/>
+                <w:sz w:val="21"/>
+                <w:szCs w:val="21"/>
+              </w:rPr>
+              <w:t>  </w:t>
+            </w:r>
+            <w:r>
+              <w:rPr>
+                <w:rFonts w:ascii="Courier New" w:hAnsi="Courier New" w:cs="Courier New"/>
+                <w:b/>
+                <w:bCs/>
+                <w:color w:val="808080"/>
+                <w:sz w:val="21"/>
+                <w:szCs w:val="21"/>
+              </w:rPr>
+              <w:t>&lt;</w:t>
+            </w:r>
+            <w:r>
+              <w:rPr>
+                <w:rFonts w:ascii="Courier New" w:hAnsi="Courier New" w:cs="Courier New"/>
+                <w:b/>
+                <w:bCs/>
+                <w:color w:val="569CD6"/>
+                <w:sz w:val="21"/>
+                <w:szCs w:val="21"/>
+              </w:rPr>
+              <w:t>h1</w:t>
+            </w:r>
+            <w:r>
+              <w:rPr>
+                <w:rFonts w:ascii="Courier New" w:hAnsi="Courier New" w:cs="Courier New"/>
+                <w:b/>
+                <w:bCs/>
+                <w:color w:val="808080"/>
+                <w:sz w:val="21"/>
+                <w:szCs w:val="21"/>
+              </w:rPr>
+              <w:t>&gt;</w:t>
+            </w:r>
+            <w:r>
+              <w:rPr>
+                <w:rFonts w:ascii="Courier New" w:hAnsi="Courier New" w:cs="Courier New"/>
+                <w:b/>
+                <w:bCs/>
+                <w:color w:val="D4D4D4"/>
+                <w:sz w:val="21"/>
+                <w:szCs w:val="21"/>
+              </w:rPr>
+              <w:t>BONJOUR</w:t>
+            </w:r>
+            <w:r>
+              <w:rPr>
+                <w:rFonts w:ascii="Courier New" w:hAnsi="Courier New" w:cs="Courier New"/>
+                <w:b/>
+                <w:bCs/>
+                <w:color w:val="808080"/>
+                <w:sz w:val="21"/>
+                <w:szCs w:val="21"/>
+              </w:rPr>
+              <w:t>&lt;/</w:t>
+            </w:r>
+            <w:r>
+              <w:rPr>
+                <w:rFonts w:ascii="Courier New" w:hAnsi="Courier New" w:cs="Courier New"/>
+                <w:b/>
+                <w:bCs/>
+                <w:color w:val="569CD6"/>
+                <w:sz w:val="21"/>
+                <w:szCs w:val="21"/>
+              </w:rPr>
+              <w:t>h1</w:t>
+            </w:r>
+            <w:r>
+              <w:rPr>
+                <w:rFonts w:ascii="Courier New" w:hAnsi="Courier New" w:cs="Courier New"/>
+                <w:b/>
+                <w:bCs/>
+                <w:color w:val="808080"/>
+                <w:sz w:val="21"/>
+                <w:szCs w:val="21"/>
+              </w:rPr>
+              <w:t>&gt;</w:t>
+            </w:r>
+          </w:p>
+          <w:p>
+            <w:pPr>
+              <w:pStyle w:val="NormalWeb"/>
+              <w:shd w:val="clear" w:color="auto" w:fill="1E1E1E"/>
+              <w:spacing w:before="0" w:beforeAutospacing="0" w:after="0" w:afterAutospacing="0"/>
+            </w:pPr>
+            <w:r>
+              <w:rPr>
+                <w:rFonts w:ascii="Courier New" w:hAnsi="Courier New" w:cs="Courier New"/>
+                <w:b/>
+                <w:bCs/>
+                <w:color w:val="D4D4D4"/>
+                <w:sz w:val="21"/>
+                <w:szCs w:val="21"/>
+              </w:rPr>
+              <w:t>  </w:t>
+            </w:r>
+            <w:r>
+              <w:rPr>
+                <w:rFonts w:ascii="Courier New" w:hAnsi="Courier New" w:cs="Courier New"/>
+                <w:b/>
+                <w:bCs/>
+                <w:color w:val="808080"/>
+                <w:sz w:val="21"/>
+                <w:szCs w:val="21"/>
+              </w:rPr>
+              <w:t>&lt;</w:t>
+            </w:r>
+            <w:r>
+              <w:rPr>
+                <w:rFonts w:ascii="Courier New" w:hAnsi="Courier New" w:cs="Courier New"/>
+                <w:b/>
+                <w:bCs/>
+                <w:color w:val="569CD6"/>
+                <w:sz w:val="21"/>
+                <w:szCs w:val="21"/>
+              </w:rPr>
+              <w:t>script</w:t>
+            </w:r>
+            <w:r>
+              <w:rPr>
+                <w:rFonts w:ascii="Courier New" w:hAnsi="Courier New" w:cs="Courier New"/>
+                <w:b/>
+                <w:bCs/>
+                <w:color w:val="808080"/>
+                <w:sz w:val="21"/>
+                <w:szCs w:val="21"/>
+              </w:rPr>
+              <w:t>&gt;</w:t>
+            </w:r>
+          </w:p>
+          <w:p>
+            <w:pPr>
+              <w:pStyle w:val="NormalWeb"/>
+              <w:shd w:val="clear" w:color="auto" w:fill="1E1E1E"/>
+              <w:spacing w:before="0" w:beforeAutospacing="0" w:after="0" w:afterAutospacing="0"/>
+            </w:pPr>
+            <w:r>
+              <w:rPr>
+                <w:rFonts w:ascii="Courier New" w:hAnsi="Courier New" w:cs="Courier New"/>
+                <w:b/>
+                <w:bCs/>
+                <w:color w:val="D4D4D4"/>
+                <w:sz w:val="21"/>
+                <w:szCs w:val="21"/>
+              </w:rPr>
+              <w:t>    </w:t>
+            </w:r>
+            <w:r>
+              <w:rPr>
+                <w:rFonts w:ascii="Courier New" w:hAnsi="Courier New" w:cs="Courier New"/>
+                <w:b/>
+                <w:bCs/>
+                <w:color w:val="569CD6"/>
+                <w:sz w:val="21"/>
+                <w:szCs w:val="21"/>
+              </w:rPr>
+              <w:t>var</w:t>
+            </w:r>
+            <w:r>
+              <w:rPr>
+                <w:rFonts w:ascii="Courier New" w:hAnsi="Courier New" w:cs="Courier New"/>
+                <w:b/>
+                <w:bCs/>
+                <w:color w:val="D4D4D4"/>
+                <w:sz w:val="21"/>
+                <w:szCs w:val="21"/>
+              </w:rPr>
+              <w:t xml:space="preserve"> </w:t>
+            </w:r>
+            <w:r>
+              <w:rPr>
+                <w:rFonts w:ascii="Courier New" w:hAnsi="Courier New" w:cs="Courier New"/>
+                <w:b/>
+                <w:bCs/>
+                <w:color w:val="9CDCFE"/>
+                <w:sz w:val="21"/>
+                <w:szCs w:val="21"/>
+              </w:rPr>
+              <w:t>mydata</w:t>
+            </w:r>
+            <w:r>
+              <w:rPr>
+                <w:rFonts w:ascii="Courier New" w:hAnsi="Courier New" w:cs="Courier New"/>
+                <w:b/>
+                <w:bCs/>
+                <w:color w:val="D4D4D4"/>
+                <w:sz w:val="21"/>
+                <w:szCs w:val="21"/>
+              </w:rPr>
+              <w:t>=</w:t>
+            </w:r>
+            <w:r>
+              <w:rPr>
+                <w:rFonts w:ascii="Courier New" w:hAnsi="Courier New" w:cs="Courier New"/>
+                <w:b/>
+                <w:bCs/>
+                <w:color w:val="CE9178"/>
+                <w:sz w:val="21"/>
+                <w:szCs w:val="21"/>
+              </w:rPr>
+              <w:t>""</w:t>
+            </w:r>
+          </w:p>
+          <w:p>
+            <w:pPr>
+              <w:pStyle w:val="NormalWeb"/>
+              <w:shd w:val="clear" w:color="auto" w:fill="1E1E1E"/>
+              <w:spacing w:before="0" w:beforeAutospacing="0" w:after="0" w:afterAutospacing="0"/>
+            </w:pPr>
+            <w:r>
+              <w:rPr>
+                <w:rFonts w:ascii="Courier New" w:hAnsi="Courier New" w:cs="Courier New"/>
+                <w:b/>
+                <w:bCs/>
+                <w:color w:val="D4D4D4"/>
+                <w:sz w:val="21"/>
+                <w:szCs w:val="21"/>
+              </w:rPr>
+              <w:t>  </w:t>
+            </w:r>
+            <w:r>
+              <w:rPr>
+                <w:rFonts w:ascii="Courier New" w:hAnsi="Courier New" w:cs="Courier New"/>
+                <w:b/>
+                <w:bCs/>
+                <w:color w:val="DCDCAA"/>
+                <w:sz w:val="21"/>
+                <w:szCs w:val="21"/>
+              </w:rPr>
+              <w:t>fetch</w:t>
+            </w:r>
+            <w:r>
+              <w:rPr>
+                <w:rFonts w:ascii="Courier New" w:hAnsi="Courier New" w:cs="Courier New"/>
+                <w:b/>
+                <w:bCs/>
+                <w:color w:val="D4D4D4"/>
+                <w:sz w:val="21"/>
+                <w:szCs w:val="21"/>
+              </w:rPr>
+              <w:t>(</w:t>
+            </w:r>
+            <w:r>
+              <w:rPr>
+                <w:rFonts w:ascii="Courier New" w:hAnsi="Courier New" w:cs="Courier New"/>
+                <w:b/>
+                <w:bCs/>
+                <w:color w:val="CE9178"/>
+                <w:sz w:val="21"/>
+                <w:szCs w:val="21"/>
+              </w:rPr>
+              <w:t>"https://reqres.in/api/users"</w:t>
+            </w:r>
+            <w:r>
+              <w:rPr>
+                <w:rFonts w:ascii="Courier New" w:hAnsi="Courier New" w:cs="Courier New"/>
+                <w:b/>
+                <w:bCs/>
+                <w:color w:val="D4D4D4"/>
+                <w:sz w:val="21"/>
+                <w:szCs w:val="21"/>
+              </w:rPr>
+              <w:t>)</w:t>
+            </w:r>
+          </w:p>
+          <w:p>
+            <w:pPr>
+              <w:pStyle w:val="NormalWeb"/>
+              <w:shd w:val="clear" w:color="auto" w:fill="1E1E1E"/>
+              <w:spacing w:before="0" w:beforeAutospacing="0" w:after="0" w:afterAutospacing="0"/>
+            </w:pPr>
+            <w:r>
+              <w:rPr>
+                <w:rFonts w:ascii="Courier New" w:hAnsi="Courier New" w:cs="Courier New"/>
+                <w:b/>
+                <w:bCs/>
+                <w:color w:val="D4D4D4"/>
+                <w:sz w:val="21"/>
+                <w:szCs w:val="21"/>
+              </w:rPr>
+              <w:t>  .</w:t>
+            </w:r>
+            <w:r>
+              <w:rPr>
+                <w:rFonts w:ascii="Courier New" w:hAnsi="Courier New" w:cs="Courier New"/>
+                <w:b/>
+                <w:bCs/>
+                <w:color w:val="DCDCAA"/>
+                <w:sz w:val="21"/>
+                <w:szCs w:val="21"/>
+              </w:rPr>
+              <w:t>then</w:t>
+            </w:r>
+            <w:r>
+              <w:rPr>
+                <w:rFonts w:ascii="Courier New" w:hAnsi="Courier New" w:cs="Courier New"/>
+                <w:b/>
+                <w:bCs/>
+                <w:color w:val="D4D4D4"/>
+                <w:sz w:val="21"/>
+                <w:szCs w:val="21"/>
+              </w:rPr>
+              <w:t>(</w:t>
+            </w:r>
+            <w:r>
+              <w:rPr>
+                <w:rFonts w:ascii="Courier New" w:hAnsi="Courier New" w:cs="Courier New"/>
+                <w:b/>
+                <w:bCs/>
+                <w:color w:val="9CDCFE"/>
+                <w:sz w:val="21"/>
+                <w:szCs w:val="21"/>
+              </w:rPr>
+              <w:t>response</w:t>
+            </w:r>
+            <w:r>
+              <w:rPr>
+                <w:rFonts w:ascii="Courier New" w:hAnsi="Courier New" w:cs="Courier New"/>
+                <w:b/>
+                <w:bCs/>
+                <w:color w:val="D4D4D4"/>
+                <w:sz w:val="21"/>
+                <w:szCs w:val="21"/>
+              </w:rPr>
+              <w:t xml:space="preserve"> </w:t>
+            </w:r>
+            <w:r>
+              <w:rPr>
+                <w:rFonts w:ascii="Courier New" w:hAnsi="Courier New" w:cs="Courier New"/>
+                <w:b/>
+                <w:bCs/>
+                <w:color w:val="569CD6"/>
+                <w:sz w:val="21"/>
+                <w:szCs w:val="21"/>
+              </w:rPr>
+              <w:t>=&gt;</w:t>
+            </w:r>
+            <w:r>
+              <w:rPr>
+                <w:rFonts w:ascii="Courier New" w:hAnsi="Courier New" w:cs="Courier New"/>
+                <w:b/>
+                <w:bCs/>
+                <w:color w:val="D4D4D4"/>
+                <w:sz w:val="21"/>
+                <w:szCs w:val="21"/>
+              </w:rPr>
+              <w:t xml:space="preserve"> </w:t>
+            </w:r>
+            <w:r>
+              <w:rPr>
+                <w:rFonts w:ascii="Courier New" w:hAnsi="Courier New" w:cs="Courier New"/>
+                <w:b/>
+                <w:bCs/>
+                <w:color w:val="9CDCFE"/>
+                <w:sz w:val="21"/>
+                <w:szCs w:val="21"/>
+              </w:rPr>
+              <w:t>response</w:t>
+            </w:r>
+            <w:r>
+              <w:rPr>
+                <w:rFonts w:ascii="Courier New" w:hAnsi="Courier New" w:cs="Courier New"/>
+                <w:b/>
+                <w:bCs/>
+                <w:color w:val="D4D4D4"/>
+                <w:sz w:val="21"/>
+                <w:szCs w:val="21"/>
+              </w:rPr>
+              <w:t>.</w:t>
+            </w:r>
+            <w:r>
+              <w:rPr>
+                <w:rFonts w:ascii="Courier New" w:hAnsi="Courier New" w:cs="Courier New"/>
+                <w:b/>
+                <w:bCs/>
+                <w:color w:val="DCDCAA"/>
+                <w:sz w:val="21"/>
+                <w:szCs w:val="21"/>
+              </w:rPr>
+              <w:t>json</w:t>
+            </w:r>
+            <w:r>
+              <w:rPr>
+                <w:rFonts w:ascii="Courier New" w:hAnsi="Courier New" w:cs="Courier New"/>
+                <w:b/>
+                <w:bCs/>
+                <w:color w:val="D4D4D4"/>
+                <w:sz w:val="21"/>
+                <w:szCs w:val="21"/>
+              </w:rPr>
+              <w:t>())</w:t>
+            </w:r>
+          </w:p>
+          <w:p>
+            <w:pPr>
+              <w:pStyle w:val="NormalWeb"/>
+              <w:shd w:val="clear" w:color="auto" w:fill="1E1E1E"/>
+              <w:spacing w:before="0" w:beforeAutospacing="0" w:after="0" w:afterAutospacing="0"/>
+            </w:pPr>
+            <w:r>
+              <w:rPr>
+                <w:rFonts w:ascii="Courier New" w:hAnsi="Courier New" w:cs="Courier New"/>
+                <w:b/>
+                <w:bCs/>
+                <w:color w:val="D4D4D4"/>
+                <w:sz w:val="21"/>
+                <w:szCs w:val="21"/>
+              </w:rPr>
+              <w:t>  .</w:t>
+            </w:r>
+            <w:r>
+              <w:rPr>
+                <w:rFonts w:ascii="Courier New" w:hAnsi="Courier New" w:cs="Courier New"/>
+                <w:b/>
+                <w:bCs/>
+                <w:color w:val="DCDCAA"/>
+                <w:sz w:val="21"/>
+                <w:szCs w:val="21"/>
+              </w:rPr>
+              <w:t>then</w:t>
+            </w:r>
+            <w:r>
+              <w:rPr>
+                <w:rFonts w:ascii="Courier New" w:hAnsi="Courier New" w:cs="Courier New"/>
+                <w:b/>
+                <w:bCs/>
+                <w:color w:val="D4D4D4"/>
+                <w:sz w:val="21"/>
+                <w:szCs w:val="21"/>
+              </w:rPr>
+              <w:t>(</w:t>
+            </w:r>
+            <w:r>
+              <w:rPr>
+                <w:rFonts w:ascii="Courier New" w:hAnsi="Courier New" w:cs="Courier New"/>
+                <w:b/>
+                <w:bCs/>
+                <w:color w:val="9CDCFE"/>
+                <w:sz w:val="21"/>
+                <w:szCs w:val="21"/>
+              </w:rPr>
+              <w:t>response</w:t>
+            </w:r>
+            <w:r>
+              <w:rPr>
+                <w:rFonts w:ascii="Courier New" w:hAnsi="Courier New" w:cs="Courier New"/>
+                <w:b/>
+                <w:bCs/>
+                <w:color w:val="D4D4D4"/>
+                <w:sz w:val="21"/>
+                <w:szCs w:val="21"/>
+              </w:rPr>
+              <w:t xml:space="preserve"> </w:t>
+            </w:r>
+            <w:r>
+              <w:rPr>
+                <w:rFonts w:ascii="Courier New" w:hAnsi="Courier New" w:cs="Courier New"/>
+                <w:b/>
+                <w:bCs/>
+                <w:color w:val="569CD6"/>
+                <w:sz w:val="21"/>
+                <w:szCs w:val="21"/>
+              </w:rPr>
+              <w:t>=&gt;</w:t>
+            </w:r>
+            <w:r>
+              <w:rPr>
+                <w:rFonts w:ascii="Courier New" w:hAnsi="Courier New" w:cs="Courier New"/>
+                <w:b/>
+                <w:bCs/>
+                <w:color w:val="D4D4D4"/>
+                <w:sz w:val="21"/>
+                <w:szCs w:val="21"/>
+              </w:rPr>
+              <w:t xml:space="preserve"> {</w:t>
+            </w:r>
+          </w:p>
+          <w:p>
+            <w:pPr>
+              <w:pStyle w:val="NormalWeb"/>
+              <w:shd w:val="clear" w:color="auto" w:fill="1E1E1E"/>
+              <w:spacing w:before="0" w:beforeAutospacing="0" w:after="0" w:afterAutospacing="0"/>
+            </w:pPr>
+            <w:r>
+              <w:rPr>
+                <w:rFonts w:ascii="Courier New" w:hAnsi="Courier New" w:cs="Courier New"/>
+                <w:b/>
+                <w:bCs/>
+                <w:color w:val="D4D4D4"/>
+                <w:sz w:val="21"/>
+                <w:szCs w:val="21"/>
+              </w:rPr>
+              <w:t>    </w:t>
+            </w:r>
+            <w:r>
+              <w:rPr>
+                <w:rFonts w:ascii="Courier New" w:hAnsi="Courier New" w:cs="Courier New"/>
+                <w:b/>
+                <w:bCs/>
+                <w:color w:val="569CD6"/>
+                <w:sz w:val="21"/>
+                <w:szCs w:val="21"/>
+              </w:rPr>
+              <w:t>let</w:t>
+            </w:r>
+            <w:r>
+              <w:rPr>
+                <w:rFonts w:ascii="Courier New" w:hAnsi="Courier New" w:cs="Courier New"/>
+                <w:b/>
+                <w:bCs/>
+                <w:color w:val="D4D4D4"/>
+                <w:sz w:val="21"/>
+                <w:szCs w:val="21"/>
+              </w:rPr>
+              <w:t xml:space="preserve"> </w:t>
+            </w:r>
+            <w:r>
+              <w:rPr>
+                <w:rFonts w:ascii="Courier New" w:hAnsi="Courier New" w:cs="Courier New"/>
+                <w:b/>
+                <w:bCs/>
+                <w:color w:val="9CDCFE"/>
+                <w:sz w:val="21"/>
+                <w:szCs w:val="21"/>
+              </w:rPr>
+              <w:t>donnees</w:t>
+            </w:r>
+            <w:r>
+              <w:rPr>
+                <w:rFonts w:ascii="Courier New" w:hAnsi="Courier New" w:cs="Courier New"/>
+                <w:b/>
+                <w:bCs/>
+                <w:color w:val="D4D4D4"/>
+                <w:sz w:val="21"/>
+                <w:szCs w:val="21"/>
+              </w:rPr>
+              <w:t>=</w:t>
+            </w:r>
+            <w:r>
+              <w:rPr>
+                <w:rFonts w:ascii="Courier New" w:hAnsi="Courier New" w:cs="Courier New"/>
+                <w:b/>
+                <w:bCs/>
+                <w:color w:val="9CDCFE"/>
+                <w:sz w:val="21"/>
+                <w:szCs w:val="21"/>
+              </w:rPr>
+              <w:t>response</w:t>
+            </w:r>
+            <w:r>
+              <w:rPr>
+                <w:rFonts w:ascii="Courier New" w:hAnsi="Courier New" w:cs="Courier New"/>
+                <w:b/>
+                <w:bCs/>
+                <w:color w:val="D4D4D4"/>
+                <w:sz w:val="21"/>
+                <w:szCs w:val="21"/>
+              </w:rPr>
+              <w:t>.</w:t>
+            </w:r>
+            <w:r>
+              <w:rPr>
+                <w:rFonts w:ascii="Courier New" w:hAnsi="Courier New" w:cs="Courier New"/>
+                <w:b/>
+                <w:bCs/>
+                <w:color w:val="9CDCFE"/>
+                <w:sz w:val="21"/>
+                <w:szCs w:val="21"/>
+              </w:rPr>
+              <w:t>data</w:t>
+            </w:r>
+          </w:p>
+          <w:p>
+            <w:pPr>
+              <w:pStyle w:val="NormalWeb"/>
+              <w:shd w:val="clear" w:color="auto" w:fill="1E1E1E"/>
+              <w:spacing w:before="0" w:beforeAutospacing="0" w:after="0" w:afterAutospacing="0"/>
+            </w:pPr>
+            <w:r>
+              <w:rPr>
+                <w:rFonts w:ascii="Courier New" w:hAnsi="Courier New" w:cs="Courier New"/>
+                <w:b/>
+                <w:bCs/>
+                <w:color w:val="D4D4D4"/>
+                <w:sz w:val="21"/>
+                <w:szCs w:val="21"/>
+              </w:rPr>
+              <w:t>    </w:t>
+            </w:r>
+            <w:r>
+              <w:rPr>
+                <w:rFonts w:ascii="Courier New" w:hAnsi="Courier New" w:cs="Courier New"/>
+                <w:b/>
+                <w:bCs/>
+                <w:color w:val="9CDCFE"/>
+                <w:sz w:val="21"/>
+                <w:szCs w:val="21"/>
+              </w:rPr>
+              <w:t>donnees</w:t>
+            </w:r>
+            <w:r>
+              <w:rPr>
+                <w:rFonts w:ascii="Courier New" w:hAnsi="Courier New" w:cs="Courier New"/>
+                <w:b/>
+                <w:bCs/>
+                <w:color w:val="D4D4D4"/>
+                <w:sz w:val="21"/>
+                <w:szCs w:val="21"/>
+              </w:rPr>
+              <w:t>.</w:t>
+            </w:r>
+            <w:r>
+              <w:rPr>
+                <w:rFonts w:ascii="Courier New" w:hAnsi="Courier New" w:cs="Courier New"/>
+                <w:b/>
+                <w:bCs/>
+                <w:color w:val="DCDCAA"/>
+                <w:sz w:val="21"/>
+                <w:szCs w:val="21"/>
+              </w:rPr>
+              <w:t>map</w:t>
+            </w:r>
+            <w:r>
+              <w:rPr>
+                <w:rFonts w:ascii="Courier New" w:hAnsi="Courier New" w:cs="Courier New"/>
+                <w:b/>
+                <w:bCs/>
+                <w:color w:val="D4D4D4"/>
+                <w:sz w:val="21"/>
+                <w:szCs w:val="21"/>
+              </w:rPr>
+              <w:t>(</w:t>
+            </w:r>
+            <w:r>
+              <w:rPr>
+                <w:rFonts w:ascii="Courier New" w:hAnsi="Courier New" w:cs="Courier New"/>
+                <w:b/>
+                <w:bCs/>
+                <w:color w:val="9CDCFE"/>
+                <w:sz w:val="21"/>
+                <w:szCs w:val="21"/>
+              </w:rPr>
+              <w:t>data</w:t>
+            </w:r>
+            <w:r>
+              <w:rPr>
+                <w:rFonts w:ascii="Courier New" w:hAnsi="Courier New" w:cs="Courier New"/>
+                <w:b/>
+                <w:bCs/>
+                <w:color w:val="569CD6"/>
+                <w:sz w:val="21"/>
+                <w:szCs w:val="21"/>
+              </w:rPr>
+              <w:t>=&gt;</w:t>
+            </w:r>
+            <w:r>
+              <w:rPr>
+                <w:rFonts w:ascii="Courier New" w:hAnsi="Courier New" w:cs="Courier New"/>
+                <w:b/>
+                <w:bCs/>
+                <w:color w:val="D4D4D4"/>
+                <w:sz w:val="21"/>
+                <w:szCs w:val="21"/>
+              </w:rPr>
+              <w:t>{</w:t>
+            </w:r>
+          </w:p>
+          <w:p>
+            <w:pPr>
+              <w:pStyle w:val="NormalWeb"/>
+              <w:shd w:val="clear" w:color="auto" w:fill="1E1E1E"/>
+              <w:spacing w:before="0" w:beforeAutospacing="0" w:after="0" w:afterAutospacing="0"/>
+            </w:pPr>
+            <w:r>
+              <w:rPr>
+                <w:rFonts w:ascii="Courier New" w:hAnsi="Courier New" w:cs="Courier New"/>
+                <w:b/>
+                <w:bCs/>
+                <w:color w:val="D4D4D4"/>
+                <w:sz w:val="21"/>
+                <w:szCs w:val="21"/>
+              </w:rPr>
+              <w:t>   </w:t>
+            </w:r>
+          </w:p>
+          <w:p>
+            <w:pPr>
+              <w:pStyle w:val="NormalWeb"/>
+              <w:shd w:val="clear" w:color="auto" w:fill="1E1E1E"/>
+              <w:spacing w:before="0" w:beforeAutospacing="0" w:after="0" w:afterAutospacing="0"/>
+            </w:pPr>
+            <w:r>
+              <w:rPr>
+                <w:rFonts w:ascii="Courier New" w:hAnsi="Courier New" w:cs="Courier New"/>
+                <w:b/>
+                <w:bCs/>
+                <w:color w:val="D4D4D4"/>
+                <w:sz w:val="21"/>
+                <w:szCs w:val="21"/>
+              </w:rPr>
+              <w:t>   </w:t>
+            </w:r>
+            <w:r>
+              <w:rPr>
+                <w:rFonts w:ascii="Courier New" w:hAnsi="Courier New" w:cs="Courier New"/>
+                <w:b/>
+                <w:bCs/>
+                <w:color w:val="569CD6"/>
+                <w:sz w:val="21"/>
+                <w:szCs w:val="21"/>
+              </w:rPr>
+              <w:t>var</w:t>
+            </w:r>
+            <w:r>
+              <w:rPr>
+                <w:rFonts w:ascii="Courier New" w:hAnsi="Courier New" w:cs="Courier New"/>
+                <w:b/>
+                <w:bCs/>
+                <w:color w:val="D4D4D4"/>
+                <w:sz w:val="21"/>
+                <w:szCs w:val="21"/>
+              </w:rPr>
+              <w:t xml:space="preserve"> </w:t>
+            </w:r>
+            <w:r>
+              <w:rPr>
+                <w:rFonts w:ascii="Courier New" w:hAnsi="Courier New" w:cs="Courier New"/>
+                <w:b/>
+                <w:bCs/>
+                <w:color w:val="9CDCFE"/>
+                <w:sz w:val="21"/>
+                <w:szCs w:val="21"/>
+              </w:rPr>
+              <w:t>list</w:t>
+            </w:r>
+            <w:r>
+              <w:rPr>
+                <w:rFonts w:ascii="Courier New" w:hAnsi="Courier New" w:cs="Courier New"/>
+                <w:b/>
+                <w:bCs/>
+                <w:color w:val="D4D4D4"/>
+                <w:sz w:val="21"/>
+                <w:szCs w:val="21"/>
+              </w:rPr>
+              <w:t xml:space="preserve"> = </w:t>
+            </w:r>
+            <w:r>
+              <w:rPr>
+                <w:rFonts w:ascii="Courier New" w:hAnsi="Courier New" w:cs="Courier New"/>
+                <w:b/>
+                <w:bCs/>
+                <w:color w:val="9CDCFE"/>
+                <w:sz w:val="21"/>
+                <w:szCs w:val="21"/>
+              </w:rPr>
+              <w:t>document</w:t>
+            </w:r>
+            <w:r>
+              <w:rPr>
+                <w:rFonts w:ascii="Courier New" w:hAnsi="Courier New" w:cs="Courier New"/>
+                <w:b/>
+                <w:bCs/>
+                <w:color w:val="D4D4D4"/>
+                <w:sz w:val="21"/>
+                <w:szCs w:val="21"/>
+              </w:rPr>
+              <w:t>.</w:t>
+            </w:r>
+            <w:r>
+              <w:rPr>
+                <w:rFonts w:ascii="Courier New" w:hAnsi="Courier New" w:cs="Courier New"/>
+                <w:b/>
+                <w:bCs/>
+                <w:color w:val="DCDCAA"/>
+                <w:sz w:val="21"/>
+                <w:szCs w:val="21"/>
+              </w:rPr>
+              <w:t>createElement</w:t>
+            </w:r>
+            <w:r>
+              <w:rPr>
+                <w:rFonts w:ascii="Courier New" w:hAnsi="Courier New" w:cs="Courier New"/>
+                <w:b/>
+                <w:bCs/>
+                <w:color w:val="D4D4D4"/>
+                <w:sz w:val="21"/>
+                <w:szCs w:val="21"/>
+              </w:rPr>
+              <w:t>(</w:t>
+            </w:r>
+            <w:r>
+              <w:rPr>
+                <w:rFonts w:ascii="Courier New" w:hAnsi="Courier New" w:cs="Courier New"/>
+                <w:b/>
+                <w:bCs/>
+                <w:color w:val="CE9178"/>
+                <w:sz w:val="21"/>
+                <w:szCs w:val="21"/>
+              </w:rPr>
+              <w:t>"li"</w:t>
+            </w:r>
+            <w:r>
+              <w:rPr>
+                <w:rFonts w:ascii="Courier New" w:hAnsi="Courier New" w:cs="Courier New"/>
+                <w:b/>
+                <w:bCs/>
+                <w:color w:val="D4D4D4"/>
+                <w:sz w:val="21"/>
+                <w:szCs w:val="21"/>
+              </w:rPr>
+              <w:t>);</w:t>
+            </w:r>
+          </w:p>
+          <w:p>
+            <w:pPr>
+              <w:pStyle w:val="NormalWeb"/>
+              <w:shd w:val="clear" w:color="auto" w:fill="1E1E1E"/>
+              <w:spacing w:before="0" w:beforeAutospacing="0" w:after="0" w:afterAutospacing="0"/>
+            </w:pPr>
+            <w:r>
+              <w:rPr>
+                <w:rFonts w:ascii="Courier New" w:hAnsi="Courier New" w:cs="Courier New"/>
+                <w:b/>
+                <w:bCs/>
+                <w:color w:val="D4D4D4"/>
+                <w:sz w:val="21"/>
+                <w:szCs w:val="21"/>
+              </w:rPr>
+              <w:t>    </w:t>
+            </w:r>
+            <w:r>
+              <w:rPr>
+                <w:rFonts w:ascii="Courier New" w:hAnsi="Courier New" w:cs="Courier New"/>
+                <w:b/>
+                <w:bCs/>
+                <w:color w:val="9CDCFE"/>
+                <w:sz w:val="21"/>
+                <w:szCs w:val="21"/>
+              </w:rPr>
+              <w:t>list</w:t>
+            </w:r>
+            <w:r>
+              <w:rPr>
+                <w:rFonts w:ascii="Courier New" w:hAnsi="Courier New" w:cs="Courier New"/>
+                <w:b/>
+                <w:bCs/>
+                <w:color w:val="D4D4D4"/>
+                <w:sz w:val="21"/>
+                <w:szCs w:val="21"/>
+              </w:rPr>
+              <w:t>.</w:t>
+            </w:r>
+            <w:r>
+              <w:rPr>
+                <w:rFonts w:ascii="Courier New" w:hAnsi="Courier New" w:cs="Courier New"/>
+                <w:b/>
+                <w:bCs/>
+                <w:color w:val="9CDCFE"/>
+                <w:sz w:val="21"/>
+                <w:szCs w:val="21"/>
+              </w:rPr>
+              <w:t>innerHTML</w:t>
+            </w:r>
+            <w:r>
+              <w:rPr>
+                <w:rFonts w:ascii="Courier New" w:hAnsi="Courier New" w:cs="Courier New"/>
+                <w:b/>
+                <w:bCs/>
+                <w:color w:val="D4D4D4"/>
+                <w:sz w:val="21"/>
+                <w:szCs w:val="21"/>
+              </w:rPr>
+              <w:t xml:space="preserve">  = </w:t>
+            </w:r>
+            <w:r>
+              <w:rPr>
+                <w:rFonts w:ascii="Courier New" w:hAnsi="Courier New" w:cs="Courier New"/>
+                <w:b/>
+                <w:bCs/>
+                <w:color w:val="CE9178"/>
+                <w:sz w:val="21"/>
+                <w:szCs w:val="21"/>
+              </w:rPr>
+              <w:t xml:space="preserve">` Je suis </w:t>
+            </w:r>
+            <w:r>
+              <w:rPr>
+                <w:rFonts w:ascii="Courier New" w:hAnsi="Courier New" w:cs="Courier New"/>
+                <w:b/>
+                <w:bCs/>
+                <w:color w:val="569CD6"/>
+                <w:sz w:val="21"/>
+                <w:szCs w:val="21"/>
+              </w:rPr>
+              <w:t>${</w:t>
+            </w:r>
+            <w:r>
+              <w:rPr>
+                <w:rFonts w:ascii="Courier New" w:hAnsi="Courier New" w:cs="Courier New"/>
+                <w:b/>
+                <w:bCs/>
+                <w:color w:val="9CDCFE"/>
+                <w:sz w:val="21"/>
+                <w:szCs w:val="21"/>
+              </w:rPr>
+              <w:t>data</w:t>
+            </w:r>
+            <w:r>
+              <w:rPr>
+                <w:rFonts w:ascii="Courier New" w:hAnsi="Courier New" w:cs="Courier New"/>
+                <w:b/>
+                <w:bCs/>
+                <w:color w:val="D4D4D4"/>
+                <w:sz w:val="21"/>
+                <w:szCs w:val="21"/>
+              </w:rPr>
+              <w:t>.</w:t>
+            </w:r>
+            <w:r>
+              <w:rPr>
+                <w:rFonts w:ascii="Courier New" w:hAnsi="Courier New" w:cs="Courier New"/>
+                <w:b/>
+                <w:bCs/>
+                <w:color w:val="9CDCFE"/>
+                <w:sz w:val="21"/>
+                <w:szCs w:val="21"/>
+              </w:rPr>
+              <w:t>first_name</w:t>
+            </w:r>
+            <w:r>
+              <w:rPr>
+                <w:rFonts w:ascii="Courier New" w:hAnsi="Courier New" w:cs="Courier New"/>
+                <w:b/>
+                <w:bCs/>
+                <w:color w:val="569CD6"/>
+                <w:sz w:val="21"/>
+                <w:szCs w:val="21"/>
+              </w:rPr>
+              <w:t>}</w:t>
+            </w:r>
+            <w:r>
+              <w:rPr>
+                <w:rFonts w:ascii="Courier New" w:hAnsi="Courier New" w:cs="Courier New"/>
+                <w:b/>
+                <w:bCs/>
+                <w:color w:val="CE9178"/>
+                <w:sz w:val="21"/>
+                <w:szCs w:val="21"/>
+              </w:rPr>
+              <w:t>`</w:t>
+            </w:r>
+            <w:r>
+              <w:rPr>
+                <w:rFonts w:ascii="Courier New" w:hAnsi="Courier New" w:cs="Courier New"/>
+                <w:b/>
+                <w:bCs/>
+                <w:color w:val="D4D4D4"/>
+                <w:sz w:val="21"/>
+                <w:szCs w:val="21"/>
+              </w:rPr>
+              <w:t>;;</w:t>
+            </w:r>
+          </w:p>
+          <w:p>
+            <w:pPr>
+              <w:pStyle w:val="NormalWeb"/>
+              <w:shd w:val="clear" w:color="auto" w:fill="1E1E1E"/>
+              <w:spacing w:before="0" w:beforeAutospacing="0" w:after="0" w:afterAutospacing="0"/>
+            </w:pPr>
+            <w:r>
+              <w:rPr>
+                <w:rFonts w:ascii="Courier New" w:hAnsi="Courier New" w:cs="Courier New"/>
+                <w:b/>
+                <w:bCs/>
+                <w:color w:val="D4D4D4"/>
+                <w:sz w:val="21"/>
+                <w:szCs w:val="21"/>
+              </w:rPr>
+              <w:t>   </w:t>
+            </w:r>
+            <w:r>
+              <w:rPr>
+                <w:rFonts w:ascii="Courier New" w:hAnsi="Courier New" w:cs="Courier New"/>
+                <w:b/>
+                <w:bCs/>
+                <w:color w:val="9CDCFE"/>
+                <w:sz w:val="21"/>
+                <w:szCs w:val="21"/>
+              </w:rPr>
+              <w:t>document</w:t>
+            </w:r>
+            <w:r>
+              <w:rPr>
+                <w:rFonts w:ascii="Courier New" w:hAnsi="Courier New" w:cs="Courier New"/>
+                <w:b/>
+                <w:bCs/>
+                <w:color w:val="D4D4D4"/>
+                <w:sz w:val="21"/>
+                <w:szCs w:val="21"/>
+              </w:rPr>
+              <w:t>.</w:t>
+            </w:r>
+            <w:r>
+              <w:rPr>
+                <w:rFonts w:ascii="Courier New" w:hAnsi="Courier New" w:cs="Courier New"/>
+                <w:b/>
+                <w:bCs/>
+                <w:color w:val="9CDCFE"/>
+                <w:sz w:val="21"/>
+                <w:szCs w:val="21"/>
+              </w:rPr>
+              <w:t>body</w:t>
+            </w:r>
+            <w:r>
+              <w:rPr>
+                <w:rFonts w:ascii="Courier New" w:hAnsi="Courier New" w:cs="Courier New"/>
+                <w:b/>
+                <w:bCs/>
+                <w:color w:val="D4D4D4"/>
+                <w:sz w:val="21"/>
+                <w:szCs w:val="21"/>
+              </w:rPr>
+              <w:t>.</w:t>
+            </w:r>
+            <w:r>
+              <w:rPr>
+                <w:rFonts w:ascii="Courier New" w:hAnsi="Courier New" w:cs="Courier New"/>
+                <w:b/>
+                <w:bCs/>
+                <w:color w:val="DCDCAA"/>
+                <w:sz w:val="21"/>
+                <w:szCs w:val="21"/>
+              </w:rPr>
+              <w:t>appendChild</w:t>
+            </w:r>
+            <w:r>
+              <w:rPr>
+                <w:rFonts w:ascii="Courier New" w:hAnsi="Courier New" w:cs="Courier New"/>
+                <w:b/>
+                <w:bCs/>
+                <w:color w:val="D4D4D4"/>
+                <w:sz w:val="21"/>
+                <w:szCs w:val="21"/>
+              </w:rPr>
+              <w:t>(</w:t>
+            </w:r>
+            <w:r>
+              <w:rPr>
+                <w:rFonts w:ascii="Courier New" w:hAnsi="Courier New" w:cs="Courier New"/>
+                <w:b/>
+                <w:bCs/>
+                <w:color w:val="9CDCFE"/>
+                <w:sz w:val="21"/>
+                <w:szCs w:val="21"/>
+              </w:rPr>
+              <w:t>list</w:t>
+            </w:r>
+            <w:r>
+              <w:rPr>
+                <w:rFonts w:ascii="Courier New" w:hAnsi="Courier New" w:cs="Courier New"/>
+                <w:b/>
+                <w:bCs/>
+                <w:color w:val="D4D4D4"/>
+                <w:sz w:val="21"/>
+                <w:szCs w:val="21"/>
+              </w:rPr>
+              <w:t>);</w:t>
+            </w:r>
+          </w:p>
+          <w:p>
+            <w:pPr>
+              <w:pStyle w:val="NormalWeb"/>
+              <w:shd w:val="clear" w:color="auto" w:fill="1E1E1E"/>
+              <w:spacing w:before="0" w:beforeAutospacing="0" w:after="0" w:afterAutospacing="0"/>
+            </w:pPr>
+            <w:r>
+              <w:t> </w:t>
+            </w:r>
+          </w:p>
+          <w:p>
+            <w:pPr>
+              <w:pStyle w:val="NormalWeb"/>
+              <w:shd w:val="clear" w:color="auto" w:fill="1E1E1E"/>
+              <w:spacing w:before="0" w:beforeAutospacing="0" w:after="0" w:afterAutospacing="0"/>
+            </w:pPr>
+            <w:r>
+              <w:rPr>
+                <w:rFonts w:ascii="Courier New" w:hAnsi="Courier New" w:cs="Courier New"/>
+                <w:b/>
+                <w:bCs/>
+                <w:color w:val="D4D4D4"/>
+                <w:sz w:val="21"/>
+                <w:szCs w:val="21"/>
+              </w:rPr>
+              <w:t>    })</w:t>
+            </w:r>
+          </w:p>
+          <w:p>
+            <w:pPr>
+              <w:pStyle w:val="NormalWeb"/>
+              <w:shd w:val="clear" w:color="auto" w:fill="1E1E1E"/>
+              <w:spacing w:before="0" w:beforeAutospacing="0" w:after="0" w:afterAutospacing="0"/>
+            </w:pPr>
+            <w:r>
+              <w:rPr>
+                <w:rFonts w:ascii="Courier New" w:hAnsi="Courier New" w:cs="Courier New"/>
+                <w:b/>
+                <w:bCs/>
+                <w:color w:val="D4D4D4"/>
+                <w:sz w:val="21"/>
+                <w:szCs w:val="21"/>
+              </w:rPr>
+              <w:t>  }).</w:t>
+            </w:r>
+            <w:r>
+              <w:rPr>
+                <w:rFonts w:ascii="Courier New" w:hAnsi="Courier New" w:cs="Courier New"/>
+                <w:b/>
+                <w:bCs/>
+                <w:color w:val="DCDCAA"/>
+                <w:sz w:val="21"/>
+                <w:szCs w:val="21"/>
+              </w:rPr>
+              <w:t>catch</w:t>
+            </w:r>
+            <w:r>
+              <w:rPr>
+                <w:rFonts w:ascii="Courier New" w:hAnsi="Courier New" w:cs="Courier New"/>
+                <w:b/>
+                <w:bCs/>
+                <w:color w:val="D4D4D4"/>
+                <w:sz w:val="21"/>
+                <w:szCs w:val="21"/>
+              </w:rPr>
+              <w:t>(</w:t>
+            </w:r>
+            <w:r>
+              <w:rPr>
+                <w:rFonts w:ascii="Courier New" w:hAnsi="Courier New" w:cs="Courier New"/>
+                <w:b/>
+                <w:bCs/>
+                <w:color w:val="9CDCFE"/>
+                <w:sz w:val="21"/>
+                <w:szCs w:val="21"/>
+              </w:rPr>
+              <w:t>error</w:t>
+            </w:r>
+            <w:r>
+              <w:rPr>
+                <w:rFonts w:ascii="Courier New" w:hAnsi="Courier New" w:cs="Courier New"/>
+                <w:b/>
+                <w:bCs/>
+                <w:color w:val="D4D4D4"/>
+                <w:sz w:val="21"/>
+                <w:szCs w:val="21"/>
+              </w:rPr>
+              <w:t xml:space="preserve"> </w:t>
+            </w:r>
+            <w:r>
+              <w:rPr>
+                <w:rFonts w:ascii="Courier New" w:hAnsi="Courier New" w:cs="Courier New"/>
+                <w:b/>
+                <w:bCs/>
+                <w:color w:val="569CD6"/>
+                <w:sz w:val="21"/>
+                <w:szCs w:val="21"/>
+              </w:rPr>
+              <w:t>=&gt;</w:t>
+            </w:r>
+            <w:r>
+              <w:rPr>
+                <w:rFonts w:ascii="Courier New" w:hAnsi="Courier New" w:cs="Courier New"/>
+                <w:b/>
+                <w:bCs/>
+                <w:color w:val="D4D4D4"/>
+                <w:sz w:val="21"/>
+                <w:szCs w:val="21"/>
+              </w:rPr>
+              <w:t xml:space="preserve"> </w:t>
+            </w:r>
+            <w:r>
+              <w:rPr>
+                <w:rFonts w:ascii="Courier New" w:hAnsi="Courier New" w:cs="Courier New"/>
+                <w:b/>
+                <w:bCs/>
+                <w:color w:val="9CDCFE"/>
+                <w:sz w:val="21"/>
+                <w:szCs w:val="21"/>
+              </w:rPr>
+              <w:t>console</w:t>
+            </w:r>
+            <w:r>
+              <w:rPr>
+                <w:rFonts w:ascii="Courier New" w:hAnsi="Courier New" w:cs="Courier New"/>
+                <w:b/>
+                <w:bCs/>
+                <w:color w:val="D4D4D4"/>
+                <w:sz w:val="21"/>
+                <w:szCs w:val="21"/>
+              </w:rPr>
+              <w:t>.</w:t>
+            </w:r>
+            <w:r>
+              <w:rPr>
+                <w:rFonts w:ascii="Courier New" w:hAnsi="Courier New" w:cs="Courier New"/>
+                <w:b/>
+                <w:bCs/>
+                <w:color w:val="DCDCAA"/>
+                <w:sz w:val="21"/>
+                <w:szCs w:val="21"/>
+              </w:rPr>
+              <w:t>log</w:t>
+            </w:r>
+            <w:r>
+              <w:rPr>
+                <w:rFonts w:ascii="Courier New" w:hAnsi="Courier New" w:cs="Courier New"/>
+                <w:b/>
+                <w:bCs/>
+                <w:color w:val="D4D4D4"/>
+                <w:sz w:val="21"/>
+                <w:szCs w:val="21"/>
+              </w:rPr>
+              <w:t>(</w:t>
+            </w:r>
+            <w:r>
+              <w:rPr>
+                <w:rFonts w:ascii="Courier New" w:hAnsi="Courier New" w:cs="Courier New"/>
+                <w:b/>
+                <w:bCs/>
+                <w:color w:val="CE9178"/>
+                <w:sz w:val="21"/>
+                <w:szCs w:val="21"/>
+              </w:rPr>
+              <w:t>"Erreur : "</w:t>
+            </w:r>
+            <w:r>
+              <w:rPr>
+                <w:rFonts w:ascii="Courier New" w:hAnsi="Courier New" w:cs="Courier New"/>
+                <w:b/>
+                <w:bCs/>
+                <w:color w:val="D4D4D4"/>
+                <w:sz w:val="21"/>
+                <w:szCs w:val="21"/>
+              </w:rPr>
+              <w:t xml:space="preserve"> + </w:t>
+            </w:r>
+            <w:r>
+              <w:rPr>
+                <w:rFonts w:ascii="Courier New" w:hAnsi="Courier New" w:cs="Courier New"/>
+                <w:b/>
+                <w:bCs/>
+                <w:color w:val="9CDCFE"/>
+                <w:sz w:val="21"/>
+                <w:szCs w:val="21"/>
+              </w:rPr>
+              <w:t>error</w:t>
+            </w:r>
+            <w:r>
+              <w:rPr>
+                <w:rFonts w:ascii="Courier New" w:hAnsi="Courier New" w:cs="Courier New"/>
+                <w:b/>
+                <w:bCs/>
+                <w:color w:val="D4D4D4"/>
+                <w:sz w:val="21"/>
+                <w:szCs w:val="21"/>
+              </w:rPr>
+              <w:t>));</w:t>
+            </w:r>
+          </w:p>
+          <w:p>
+            <w:pPr>
+              <w:pStyle w:val="NormalWeb"/>
+              <w:shd w:val="clear" w:color="auto" w:fill="1E1E1E"/>
+              <w:spacing w:before="0" w:beforeAutospacing="0" w:after="0" w:afterAutospacing="0"/>
+            </w:pPr>
+            <w:r>
+              <w:t> </w:t>
+            </w:r>
+          </w:p>
+          <w:p>
+            <w:pPr>
+              <w:pStyle w:val="NormalWeb"/>
+              <w:shd w:val="clear" w:color="auto" w:fill="1E1E1E"/>
+              <w:spacing w:before="0" w:beforeAutospacing="0" w:after="0" w:afterAutospacing="0"/>
+            </w:pPr>
+            <w:r>
+              <w:rPr>
+                <w:rFonts w:ascii="Courier New" w:hAnsi="Courier New" w:cs="Courier New"/>
+                <w:b/>
+                <w:bCs/>
+                <w:color w:val="D4D4D4"/>
+                <w:sz w:val="21"/>
+                <w:szCs w:val="21"/>
+              </w:rPr>
+              <w:t>  </w:t>
+            </w:r>
+            <w:r>
+              <w:rPr>
+                <w:rFonts w:ascii="Courier New" w:hAnsi="Courier New" w:cs="Courier New"/>
+                <w:b/>
+                <w:bCs/>
+                <w:color w:val="808080"/>
+                <w:sz w:val="21"/>
+                <w:szCs w:val="21"/>
+              </w:rPr>
+              <w:t>&lt;/</w:t>
+            </w:r>
+            <w:r>
+              <w:rPr>
+                <w:rFonts w:ascii="Courier New" w:hAnsi="Courier New" w:cs="Courier New"/>
+                <w:b/>
+                <w:bCs/>
+                <w:color w:val="569CD6"/>
+                <w:sz w:val="21"/>
+                <w:szCs w:val="21"/>
+              </w:rPr>
+              <w:t>script</w:t>
+            </w:r>
+            <w:r>
+              <w:rPr>
+                <w:rFonts w:ascii="Courier New" w:hAnsi="Courier New" w:cs="Courier New"/>
+                <w:b/>
+                <w:bCs/>
+                <w:color w:val="808080"/>
+                <w:sz w:val="21"/>
+                <w:szCs w:val="21"/>
+              </w:rPr>
+              <w:t>&gt;</w:t>
+            </w:r>
+          </w:p>
+          <w:p>
+            <w:pPr>
+              <w:pStyle w:val="NormalWeb"/>
+              <w:shd w:val="clear" w:color="auto" w:fill="1E1E1E"/>
+              <w:spacing w:before="0" w:beforeAutospacing="0" w:after="0" w:afterAutospacing="0"/>
+            </w:pPr>
+            <w:r>
+              <w:rPr>
+                <w:rFonts w:ascii="Courier New" w:hAnsi="Courier New" w:cs="Courier New"/>
+                <w:b/>
+                <w:bCs/>
+                <w:color w:val="808080"/>
+                <w:sz w:val="21"/>
+                <w:szCs w:val="21"/>
+              </w:rPr>
+              <w:t>&lt;/</w:t>
+            </w:r>
+            <w:r>
+              <w:rPr>
+                <w:rFonts w:ascii="Courier New" w:hAnsi="Courier New" w:cs="Courier New"/>
+                <w:b/>
+                <w:bCs/>
+                <w:color w:val="569CD6"/>
+                <w:sz w:val="21"/>
+                <w:szCs w:val="21"/>
+              </w:rPr>
+              <w:t>body</w:t>
+            </w:r>
+            <w:r>
+              <w:rPr>
+                <w:rFonts w:ascii="Courier New" w:hAnsi="Courier New" w:cs="Courier New"/>
+                <w:b/>
+                <w:bCs/>
+                <w:color w:val="808080"/>
+                <w:sz w:val="21"/>
+                <w:szCs w:val="21"/>
+              </w:rPr>
+              <w:t>&gt;</w:t>
+            </w:r>
+          </w:p>
+          <w:p>
+            <w:pPr>
+              <w:pStyle w:val="NormalWeb"/>
+              <w:shd w:val="clear" w:color="auto" w:fill="1E1E1E"/>
+              <w:spacing w:before="0" w:beforeAutospacing="0" w:after="0" w:afterAutospacing="0"/>
+            </w:pPr>
+            <w:r>
+              <w:rPr>
+                <w:rFonts w:ascii="Courier New" w:hAnsi="Courier New" w:cs="Courier New"/>
+                <w:b/>
+                <w:bCs/>
+                <w:color w:val="808080"/>
+                <w:sz w:val="21"/>
+                <w:szCs w:val="21"/>
+              </w:rPr>
+              <w:t>&lt;/</w:t>
+            </w:r>
+            <w:r>
+              <w:rPr>
+                <w:rFonts w:ascii="Courier New" w:hAnsi="Courier New" w:cs="Courier New"/>
+                <w:b/>
+                <w:bCs/>
+                <w:color w:val="569CD6"/>
+                <w:sz w:val="21"/>
+                <w:szCs w:val="21"/>
+              </w:rPr>
+              <w:t>html</w:t>
+            </w:r>
+            <w:r>
+              <w:rPr>
+                <w:rFonts w:ascii="Courier New" w:hAnsi="Courier New" w:cs="Courier New"/>
+                <w:b/>
+                <w:bCs/>
+                <w:color w:val="808080"/>
+                <w:sz w:val="21"/>
+                <w:szCs w:val="21"/>
+              </w:rPr>
+              <w:t>&gt;</w:t>
+            </w:r>
+          </w:p>
+          <w:p>
+            <w:pPr>
+              <w:spacing w:line="0" w:lineRule="atLeast"/>
+              <w:rPr>
+                <w:sz w:val="24"/>
+                <w:szCs w:val="24"/>
+              </w:rPr>
+            </w:pPr>
+          </w:p>
+        </w:tc>
+      </w:tr>
+    </w:tbl>
+    <w:p/>
+    <w:p>
+      <w:pPr>
+        <w:pStyle w:val="NormalWeb"/>
+        <w:spacing w:before="0" w:beforeAutospacing="0" w:after="0" w:afterAutospacing="0"/>
+      </w:pPr>
+      <w:r>
+        <w:rPr>
+          <w:rFonts w:ascii="Comic Sans MS" w:hAnsi="Comic Sans MS"/>
+          <w:b/>
+          <w:bCs/>
+          <w:color w:val="0000FF"/>
+          <w:sz w:val="22"/>
+          <w:szCs w:val="22"/>
+        </w:rPr>
+        <w:t xml:space="preserve">Q24. </w:t>
+      </w:r>
+      <w:r>
+        <w:rPr>
+          <w:rFonts w:ascii="Comic Sans MS" w:hAnsi="Comic Sans MS"/>
+          <w:color w:val="000000"/>
+          <w:sz w:val="22"/>
+          <w:szCs w:val="22"/>
+        </w:rPr>
+        <w:t>Modifier le code pour avoir la liste suivante </w:t>
+      </w:r>
+    </w:p>
+    <w:p/>
+    <w:tbl>
+      <w:tblPr>
+        <w:tblW w:w="9026" w:type="dxa"/>
+        <w:tblCellMar>
+          <w:top w:w="15" w:type="dxa"/>
+          <w:left w:w="15" w:type="dxa"/>
+          <w:bottom w:w="15" w:type="dxa"/>
+          <w:right w:w="15" w:type="dxa"/>
+        </w:tblCellMar>
+        <w:tblLook w:val="04A0"/>
+      </w:tblPr>
+      <w:tblGrid>
+        <w:gridCol w:w="9050"/>
+      </w:tblGrid>
+      <w:tr>
+        <w:tc>
+          <w:tcPr>
+            <w:tcW w:w="0" w:type="auto"/>
+            <w:tcBorders>
+              <w:top w:val="single" w:sz="8" w:space="0" w:color="000000"/>
+              <w:left w:val="single" w:sz="8" w:space="0" w:color="000000"/>
+              <w:bottom w:val="single" w:sz="8" w:space="0" w:color="000000"/>
+              <w:right w:val="single" w:sz="8" w:space="0" w:color="000000"/>
+            </w:tcBorders>
+            <w:tcMar>
+              <w:top w:w="100" w:type="dxa"/>
+              <w:left w:w="100" w:type="dxa"/>
+              <w:bottom w:w="100" w:type="dxa"/>
+              <w:right w:w="100" w:type="dxa"/>
+            </w:tcMar>
+            <w:hideMark/>
+          </w:tcPr>
+          <w:p>
+            <w:pPr>
+              <w:pStyle w:val="NormalWeb"/>
+              <w:spacing w:before="0" w:beforeAutospacing="0" w:after="0" w:afterAutospacing="0" w:line="0" w:lineRule="atLeast"/>
+            </w:pPr>
+            <w:r>
+              <w:rPr>
+                <w:rFonts w:ascii="Comic Sans MS" w:hAnsi="Comic Sans MS"/>
+                <w:noProof/>
+                <w:color w:val="000000"/>
+                <w:sz w:val="22"/>
+                <w:szCs w:val="22"/>
+                <w:bdr w:val="none" w:sz="0" w:space="0" w:color="auto" w:frame="1"/>
+              </w:rPr>
+              <w:lastRenderedPageBreak/>
+              <w:drawing>
+                <wp:inline distT="0" distB="0" distL="0" distR="0">
+                  <wp:extent cx="5591175" cy="1952625"/>
+                  <wp:effectExtent l="19050" t="0" r="9525" b="0"/>
+                  <wp:docPr id="7" name="Image 4" descr="https://lh5.googleusercontent.com/6Lt8WRtVd9knFuCjHmASMiPyOvLpkfCL7nWZBHBwfQTASk_l3HtlxpOBhwmx0ClNzQqn809BGgCmUxSxkMFQT0IZo1kPBzfNDcM5dEhncAueEAOL0wrEVZvH_HS15fN7zuLSj1Jk"/>
+                  <wp:cNvGraphicFramePr>
+                    <a:graphicFrameLocks xmlns:a="http://schemas.openxmlformats.org/drawingml/2006/main" noChangeAspect="1"/>
+                  </wp:cNvGraphicFramePr>
+                  <a:graphic xmlns:a="http://schemas.openxmlformats.org/drawingml/2006/main">
+                    <a:graphicData uri="http://schemas.openxmlformats.org/drawingml/2006/picture">
+                      <pic:pic xmlns:pic="http://schemas.openxmlformats.org/drawingml/2006/picture">
+                        <pic:nvPicPr>
+                          <pic:cNvPr id="0" name="Picture 4" descr="https://lh5.googleusercontent.com/6Lt8WRtVd9knFuCjHmASMiPyOvLpkfCL7nWZBHBwfQTASk_l3HtlxpOBhwmx0ClNzQqn809BGgCmUxSxkMFQT0IZo1kPBzfNDcM5dEhncAueEAOL0wrEVZvH_HS15fN7zuLSj1Jk"/>
+                          <pic:cNvPicPr>
+                            <a:picLocks noChangeAspect="1" noChangeArrowheads="1"/>
+                          </pic:cNvPicPr>
+                        </pic:nvPicPr>
+                        <pic:blipFill>
+                          <a:blip r:embed="rId29"/>
+                          <a:srcRect/>
+                          <a:stretch>
+                            <a:fillRect/>
+                          </a:stretch>
+                        </pic:blipFill>
+                        <pic:spPr bwMode="auto">
+                          <a:xfrm>
+                            <a:off x="0" y="0"/>
+                            <a:ext cx="5591175" cy="1952625"/>
+                          </a:xfrm>
+                          <a:prstGeom prst="rect">
+                            <a:avLst/>
+                          </a:prstGeom>
+                          <a:noFill/>
+                          <a:ln w="9525">
+                            <a:noFill/>
+                            <a:miter lim="800000"/>
+                            <a:headEnd/>
+                            <a:tailEnd/>
+                          </a:ln>
+                        </pic:spPr>
+                      </pic:pic>
+                    </a:graphicData>
+                  </a:graphic>
+                </wp:inline>
+              </w:drawing>
+            </w:r>
+          </w:p>
+        </w:tc>
+      </w:tr>
+    </w:tbl>
+    <w:p/>
+    <w:p>
+      <w:pPr>
+        <w:pStyle w:val="NormalWeb"/>
+        <w:spacing w:before="0" w:beforeAutospacing="0" w:after="0" w:afterAutospacing="0"/>
+      </w:pPr>
+      <w:r>
+        <w:rPr>
+          <w:rFonts w:ascii="Comic Sans MS" w:hAnsi="Comic Sans MS"/>
+          <w:b/>
+          <w:bCs/>
+          <w:color w:val="0000FF"/>
+          <w:sz w:val="22"/>
+          <w:szCs w:val="22"/>
+        </w:rPr>
+        <w:t>Q25:</w:t>
+      </w:r>
+      <w:r>
+        <w:rPr>
+          <w:rFonts w:ascii="Comic Sans MS" w:hAnsi="Comic Sans MS"/>
+          <w:color w:val="0000FF"/>
+          <w:sz w:val="22"/>
+          <w:szCs w:val="22"/>
+        </w:rPr>
+        <w:t xml:space="preserve"> </w:t>
+      </w:r>
+      <w:r>
+        <w:rPr>
+          <w:rFonts w:ascii="Comic Sans MS" w:hAnsi="Comic Sans MS"/>
+          <w:color w:val="000000"/>
+          <w:sz w:val="22"/>
+          <w:szCs w:val="22"/>
+        </w:rPr>
+        <w:t>Afficher les photos des personnes comme suit :</w:t>
+      </w:r>
+    </w:p>
+    <w:p/>
+    <w:tbl>
+      <w:tblPr>
+        <w:tblW w:w="9026" w:type="dxa"/>
+        <w:tblCellMar>
+          <w:top w:w="15" w:type="dxa"/>
+          <w:left w:w="15" w:type="dxa"/>
+          <w:bottom w:w="15" w:type="dxa"/>
+          <w:right w:w="15" w:type="dxa"/>
+        </w:tblCellMar>
+        <w:tblLook w:val="04A0"/>
+      </w:tblPr>
+      <w:tblGrid>
+        <w:gridCol w:w="9026"/>
+      </w:tblGrid>
+      <w:tr>
+        <w:tc>
+          <w:tcPr>
+            <w:tcW w:w="0" w:type="auto"/>
+            <w:tcBorders>
+              <w:top w:val="single" w:sz="8" w:space="0" w:color="000000"/>
+              <w:left w:val="single" w:sz="8" w:space="0" w:color="000000"/>
+              <w:bottom w:val="single" w:sz="8" w:space="0" w:color="000000"/>
+              <w:right w:val="single" w:sz="8" w:space="0" w:color="000000"/>
+            </w:tcBorders>
+            <w:tcMar>
+              <w:top w:w="100" w:type="dxa"/>
+              <w:left w:w="100" w:type="dxa"/>
+              <w:bottom w:w="100" w:type="dxa"/>
+              <w:right w:w="100" w:type="dxa"/>
+            </w:tcMar>
+            <w:hideMark/>
+          </w:tcPr>
+          <w:p>
+            <w:pPr>
+              <w:pStyle w:val="NormalWeb"/>
+              <w:spacing w:before="0" w:beforeAutospacing="0" w:after="0" w:afterAutospacing="0" w:line="0" w:lineRule="atLeast"/>
+            </w:pPr>
+            <w:r>
+              <w:rPr>
+                <w:rFonts w:ascii="Comic Sans MS" w:hAnsi="Comic Sans MS"/>
+                <w:noProof/>
+                <w:color w:val="000000"/>
+                <w:sz w:val="22"/>
+                <w:szCs w:val="22"/>
+                <w:bdr w:val="none" w:sz="0" w:space="0" w:color="auto" w:frame="1"/>
+              </w:rPr>
+              <w:drawing>
+                <wp:inline distT="0" distB="0" distL="0" distR="0">
+                  <wp:extent cx="2238375" cy="5105400"/>
+                  <wp:effectExtent l="19050" t="0" r="9525" b="0"/>
+                  <wp:docPr id="6" name="Image 5" descr="https://lh6.googleusercontent.com/Sbhx7FD5YMBCRNFuBQjL2e1u4PQ8M4xy0RS1YOVzUYPJzI9UDEXswzUxlsB7KTh4rY6Dq7K2UtQ0MlYdhPe3ovO7kVtKN_nCPM2N9E2y2sXSbQPxI7l311G8lsI_nqPr6H45h-RA"/>
+                  <wp:cNvGraphicFramePr>
+                    <a:graphicFrameLocks xmlns:a="http://schemas.openxmlformats.org/drawingml/2006/main" noChangeAspect="1"/>
+                  </wp:cNvGraphicFramePr>
+                  <a:graphic xmlns:a="http://schemas.openxmlformats.org/drawingml/2006/main">
+                    <a:graphicData uri="http://schemas.openxmlformats.org/drawingml/2006/picture">
+                      <pic:pic xmlns:pic="http://schemas.openxmlformats.org/drawingml/2006/picture">
+                        <pic:nvPicPr>
+                          <pic:cNvPr id="0" name="Picture 5" descr="https://lh6.googleusercontent.com/Sbhx7FD5YMBCRNFuBQjL2e1u4PQ8M4xy0RS1YOVzUYPJzI9UDEXswzUxlsB7KTh4rY6Dq7K2UtQ0MlYdhPe3ovO7kVtKN_nCPM2N9E2y2sXSbQPxI7l311G8lsI_nqPr6H45h-RA"/>
+                          <pic:cNvPicPr>
+                            <a:picLocks noChangeAspect="1" noChangeArrowheads="1"/>
+                          </pic:cNvPicPr>
+                        </pic:nvPicPr>
+                        <pic:blipFill>
+                          <a:blip r:embed="rId30"/>
+                          <a:srcRect/>
+                          <a:stretch>
+                            <a:fillRect/>
+                          </a:stretch>
+                        </pic:blipFill>
+                        <pic:spPr bwMode="auto">
+                          <a:xfrm>
+                            <a:off x="0" y="0"/>
+                            <a:ext cx="2238375" cy="5105400"/>
+                          </a:xfrm>
+                          <a:prstGeom prst="rect">
+                            <a:avLst/>
+                          </a:prstGeom>
+                          <a:noFill/>
+                          <a:ln w="9525">
+                            <a:noFill/>
+                            <a:miter lim="800000"/>
+                            <a:headEnd/>
+                            <a:tailEnd/>
+                          </a:ln>
+                        </pic:spPr>
+                      </pic:pic>
+                    </a:graphicData>
+                  </a:graphic>
+                </wp:inline>
+              </w:drawing>
+            </w:r>
+          </w:p>
+        </w:tc>
+      </w:tr>
+    </w:tbl>
+    <w:p>
+      <w:pPr>
+        <w:pStyle w:val="NormalWeb"/>
+        <w:spacing w:before="0" w:beforeAutospacing="0" w:after="0" w:afterAutospacing="0"/>
+      </w:pPr>
+      <w:r>
+        <w:rPr>
+          <w:rFonts w:ascii="Comic Sans MS" w:hAnsi="Comic Sans MS"/>
+          <w:b/>
+          <w:bCs/>
+          <w:color w:val="000000"/>
+          <w:sz w:val="22"/>
+          <w:szCs w:val="22"/>
+          <w:shd w:val="clear" w:color="auto" w:fill="FFFF00"/>
+        </w:rPr>
+        <w:t>Ressource</w:t>
+      </w:r>
+    </w:p>
+    <w:p>
+      <w:pPr>
+        <w:pStyle w:val="NormalWeb"/>
+        <w:spacing w:before="0" w:beforeAutospacing="0" w:after="0" w:afterAutospacing="0"/>
+      </w:pPr>
+      <w:hyperlink r:id="rId31" w:history="1">
+        <w:r>
+          <w:rPr>
+            <w:rStyle w:val="Lienhypertexte"/>
+            <w:rFonts w:ascii="Comic Sans MS" w:hAnsi="Comic Sans MS"/>
+            <w:color w:val="1155CC"/>
+            <w:sz w:val="22"/>
+            <w:szCs w:val="22"/>
+          </w:rPr>
+          <w:t>https://www.geeksforgeeks.org/how-to-create-an-image-element-dynamically-using-javascript/</w:t>
+        </w:r>
+      </w:hyperlink>
+    </w:p>
+    <w:p>
+      <w:pPr>
         <w:pStyle w:val="Normal1"/>
         <w:rPr>
           <w:rFonts w:ascii="Comic Sans MS" w:eastAsia="Comic Sans MS" w:hAnsi="Comic Sans MS" w:cs="Comic Sans MS"/>
@@ -19004,7 +23260,7 @@
       </w:pPr>
     </w:p>
     <w:sectPr>
-      <w:headerReference w:type="default" r:id="rId20"/>
+      <w:headerReference w:type="default" r:id="rId32"/>
       <w:pgSz w:w="11909" w:h="16834"/>
       <w:pgMar w:top="1440" w:right="1440" w:bottom="1440" w:left="1440" w:header="720" w:footer="720" w:gutter="0"/>
       <w:pgNumType w:start="1"/>
@@ -19901,6 +24157,33 @@
       <w:bCs/>
     </w:rPr>
   </w:style>
+  <w:style w:type="paragraph" w:styleId="NormalWeb">
+    <w:name w:val="Normal (Web)"/>
+    <w:basedOn w:val="Normal"/>
+    <w:uiPriority w:val="99"/>
+    <w:unhideWhenUsed/>
+    <w:rsid w:val="00492733"/>
+    <w:pPr>
+      <w:spacing w:before="100" w:beforeAutospacing="1" w:after="100" w:afterAutospacing="1" w:line="240" w:lineRule="auto"/>
+    </w:pPr>
+    <w:rPr>
+      <w:rFonts w:ascii="Times New Roman" w:eastAsia="Times New Roman" w:hAnsi="Times New Roman" w:cs="Times New Roman"/>
+      <w:sz w:val="24"/>
+      <w:szCs w:val="24"/>
+    </w:rPr>
+  </w:style>
+  <w:style w:type="character" w:styleId="Lienhypertextesuivivisit">
+    <w:name w:val="FollowedHyperlink"/>
+    <w:basedOn w:val="Policepardfaut"/>
+    <w:uiPriority w:val="99"/>
+    <w:semiHidden/>
+    <w:unhideWhenUsed/>
+    <w:rsid w:val="00492733"/>
+    <w:rPr>
+      <w:color w:val="800080" w:themeColor="followedHyperlink"/>
+      <w:u w:val="single"/>
+    </w:rPr>
+  </w:style>
 </w:styles>
 </file>
 
@@ -20222,4 +24505,16 @@
   </a:objectDefaults>
   <a:extraClrSchemeLst/>
 </a:theme>
+</file>
+
+<file path=customXml/item1.xml><?xml version="1.0" encoding="utf-8"?>
+<b:Sources xmlns:b="http://schemas.openxmlformats.org/officeDocument/2006/bibliography" xmlns="http://schemas.openxmlformats.org/officeDocument/2006/bibliography" SelectedStyle="\APA.XSL" StyleName="APA"/>
+</file>
+
+<file path=customXml/itemProps1.xml><?xml version="1.0" encoding="utf-8"?>
+<ds:datastoreItem xmlns:ds="http://schemas.openxmlformats.org/officeDocument/2006/customXml" ds:itemID="{F05C09B3-AC32-4783-A7FD-02F4F2D45FED}">
+  <ds:schemaRefs>
+    <ds:schemaRef ds:uri="http://schemas.openxmlformats.org/officeDocument/2006/bibliography"/>
+  </ds:schemaRefs>
+</ds:datastoreItem>
 </file>
</xml_diff>